<commit_message>
Esportati risultati dei test in un documento apposito
</commit_message>
<xml_diff>
--- a/draft/TCS_Mockbuster.docx
+++ b/draft/TCS_Mockbuster.docx
@@ -1,6 +1,6 @@
 
 <file path=word/document.xml><?xml version="1.0" encoding="utf-8"?>
-<w:document xmlns:wpc="http://schemas.microsoft.com/office/word/2010/wordprocessingCanvas" xmlns:cx="http://schemas.microsoft.com/office/drawing/2014/chartex" xmlns:cx1="http://schemas.microsoft.com/office/drawing/2015/9/8/chartex" xmlns:cx2="http://schemas.microsoft.com/office/drawing/2015/10/21/chartex" xmlns:cx3="http://schemas.microsoft.com/office/drawing/2016/5/9/chartex" xmlns:cx4="http://schemas.microsoft.com/office/drawing/2016/5/10/chartex" xmlns:cx5="http://schemas.microsoft.com/office/drawing/2016/5/11/chartex" xmlns:cx6="http://schemas.microsoft.com/office/drawing/2016/5/12/chartex" xmlns:cx7="http://schemas.microsoft.com/office/drawing/2016/5/13/chartex" xmlns:cx8="http://schemas.microsoft.com/office/drawing/2016/5/14/chartex" xmlns:mc="http://schemas.openxmlformats.org/markup-compatibility/2006" xmlns:aink="http://schemas.microsoft.com/office/drawing/2016/ink" xmlns:am3d="http://schemas.microsoft.com/office/drawing/2017/model3d" xmlns:o="urn:schemas-microsoft-com:office:office" xmlns:oel="http://schemas.microsoft.com/office/2019/extlst" xmlns:r="http://schemas.openxmlformats.org/officeDocument/2006/relationships" xmlns:m="http://schemas.openxmlformats.org/officeDocument/2006/math" xmlns:v="urn:schemas-microsoft-com:vml" xmlns:wp14="http://schemas.microsoft.com/office/word/2010/wordprocessingDrawing" xmlns:wp="http://schemas.openxmlformats.org/drawingml/2006/wordprocessingDrawing" xmlns:w10="urn:schemas-microsoft-com:office:word" xmlns:w="http://schemas.openxmlformats.org/wordprocessingml/2006/main" xmlns:w14="http://schemas.microsoft.com/office/word/2010/wordml" xmlns:w15="http://schemas.microsoft.com/office/word/2012/wordml" xmlns:w16cex="http://schemas.microsoft.com/office/word/2018/wordml/cex" xmlns:w16cid="http://schemas.microsoft.com/office/word/2016/wordml/cid" xmlns:w16="http://schemas.microsoft.com/office/word/2018/wordml" xmlns:w16du="http://schemas.microsoft.com/office/word/2023/wordml/word16du" xmlns:w16sdtdh="http://schemas.microsoft.com/office/word/2020/wordml/sdtdatahash" xmlns:w16se="http://schemas.microsoft.com/office/word/2015/wordml/symex" xmlns:wpg="http://schemas.microsoft.com/office/word/2010/wordprocessingGroup" xmlns:wpi="http://schemas.microsoft.com/office/word/2010/wordprocessingInk" xmlns:wne="http://schemas.microsoft.com/office/word/2006/wordml" xmlns:wps="http://schemas.microsoft.com/office/word/2010/wordprocessingShape" mc:Ignorable="w14 w15 w16se w16cid w16 w16cex w16sdtdh w16du wp14">
+<w:document xmlns:wpc="http://schemas.microsoft.com/office/word/2010/wordprocessingCanvas" xmlns:cx="http://schemas.microsoft.com/office/drawing/2014/chartex" xmlns:cx1="http://schemas.microsoft.com/office/drawing/2015/9/8/chartex" xmlns:cx2="http://schemas.microsoft.com/office/drawing/2015/10/21/chartex" xmlns:cx3="http://schemas.microsoft.com/office/drawing/2016/5/9/chartex" xmlns:cx4="http://schemas.microsoft.com/office/drawing/2016/5/10/chartex" xmlns:cx5="http://schemas.microsoft.com/office/drawing/2016/5/11/chartex" xmlns:cx6="http://schemas.microsoft.com/office/drawing/2016/5/12/chartex" xmlns:cx7="http://schemas.microsoft.com/office/drawing/2016/5/13/chartex" xmlns:cx8="http://schemas.microsoft.com/office/drawing/2016/5/14/chartex" xmlns:mc="http://schemas.openxmlformats.org/markup-compatibility/2006" xmlns:aink="http://schemas.microsoft.com/office/drawing/2016/ink" xmlns:am3d="http://schemas.microsoft.com/office/drawing/2017/model3d" xmlns:o="urn:schemas-microsoft-com:office:office" xmlns:oel="http://schemas.microsoft.com/office/2019/extlst" xmlns:r="http://schemas.openxmlformats.org/officeDocument/2006/relationships" xmlns:m="http://schemas.openxmlformats.org/officeDocument/2006/math" xmlns:v="urn:schemas-microsoft-com:vml" xmlns:wp14="http://schemas.microsoft.com/office/word/2010/wordprocessingDrawing" xmlns:wp="http://schemas.openxmlformats.org/drawingml/2006/wordprocessingDrawing" xmlns:w10="urn:schemas-microsoft-com:office:word" xmlns:w="http://schemas.openxmlformats.org/wordprocessingml/2006/main" xmlns:w14="http://schemas.microsoft.com/office/word/2010/wordml" xmlns:w15="http://schemas.microsoft.com/office/word/2012/wordml" xmlns:w16cex="http://schemas.microsoft.com/office/word/2018/wordml/cex" xmlns:w16cid="http://schemas.microsoft.com/office/word/2016/wordml/cid" xmlns:w16="http://schemas.microsoft.com/office/word/2018/wordml" xmlns:w16du="http://schemas.microsoft.com/office/word/2023/wordml/word16du" xmlns:w16sdtdh="http://schemas.microsoft.com/office/word/2020/wordml/sdtdatahash" xmlns:w16sdtfl="http://schemas.microsoft.com/office/word/2024/wordml/sdtformatlock" xmlns:w16se="http://schemas.microsoft.com/office/word/2015/wordml/symex" xmlns:wpg="http://schemas.microsoft.com/office/word/2010/wordprocessingGroup" xmlns:wpi="http://schemas.microsoft.com/office/word/2010/wordprocessingInk" xmlns:wne="http://schemas.microsoft.com/office/word/2006/wordml" xmlns:wps="http://schemas.microsoft.com/office/word/2010/wordprocessingShape" mc:Ignorable="w14 w15 w16se w16cid w16 w16cex w16sdtdh w16sdtfl w16du wp14">
   <w:body>
     <w:p>
       <w:bookmarkStart w:id="0" w:name="_top"/>
@@ -574,7 +574,7 @@
           <w:rFonts w:ascii="Aptos" w:hAnsi="Aptos"/>
           <w:sz w:val="32"/>
         </w:rPr>
-        <w:t>7</w:t>
+        <w:t>8</w:t>
       </w:r>
       <w:r>
         <w:rPr>
@@ -1406,6 +1406,102 @@
           </w:p>
         </w:tc>
       </w:tr>
+      <w:tr>
+        <w:trPr>
+          <w:trHeight w:val="244"/>
+        </w:trPr>
+        <w:tc>
+          <w:tcPr>
+            <w:tcW w:w="1927" w:type="dxa"/>
+            <w:vAlign w:val="center"/>
+          </w:tcPr>
+          <w:p>
+            <w:pPr>
+              <w:pStyle w:val="Contenutotabella"/>
+              <w:jc w:val="center"/>
+              <w:rPr>
+                <w:rFonts w:ascii="Aptos" w:hAnsi="Aptos"/>
+                <w:sz w:val="20"/>
+              </w:rPr>
+            </w:pPr>
+            <w:r>
+              <w:rPr>
+                <w:rFonts w:ascii="Aptos" w:hAnsi="Aptos"/>
+                <w:sz w:val="20"/>
+              </w:rPr>
+              <w:t>18/01/2025</w:t>
+            </w:r>
+          </w:p>
+        </w:tc>
+        <w:tc>
+          <w:tcPr>
+            <w:tcW w:w="964" w:type="dxa"/>
+            <w:vAlign w:val="center"/>
+          </w:tcPr>
+          <w:p>
+            <w:pPr>
+              <w:pStyle w:val="Contenutotabella"/>
+              <w:jc w:val="center"/>
+              <w:rPr>
+                <w:rFonts w:ascii="Aptos" w:hAnsi="Aptos"/>
+                <w:sz w:val="20"/>
+              </w:rPr>
+            </w:pPr>
+            <w:r>
+              <w:rPr>
+                <w:rFonts w:ascii="Aptos" w:hAnsi="Aptos"/>
+                <w:sz w:val="20"/>
+              </w:rPr>
+              <w:t>1.1</w:t>
+            </w:r>
+          </w:p>
+        </w:tc>
+        <w:tc>
+          <w:tcPr>
+            <w:tcW w:w="4336" w:type="dxa"/>
+            <w:vAlign w:val="center"/>
+          </w:tcPr>
+          <w:p>
+            <w:pPr>
+              <w:pStyle w:val="Contenutotabella"/>
+              <w:rPr>
+                <w:rFonts w:ascii="Aptos" w:hAnsi="Aptos"/>
+                <w:sz w:val="20"/>
+              </w:rPr>
+            </w:pPr>
+            <w:r>
+              <w:rPr>
+                <w:rFonts w:ascii="Aptos" w:hAnsi="Aptos"/>
+                <w:sz w:val="20"/>
+              </w:rPr>
+              <w:t>Esportati risultati dei test in un documento apposito</w:t>
+            </w:r>
+          </w:p>
+        </w:tc>
+        <w:tc>
+          <w:tcPr>
+            <w:tcW w:w="2410" w:type="dxa"/>
+            <w:vAlign w:val="center"/>
+          </w:tcPr>
+          <w:p>
+            <w:pPr>
+              <w:pStyle w:val="Contenutotabella"/>
+              <w:jc w:val="center"/>
+              <w:rPr>
+                <w:rFonts w:ascii="Aptos" w:hAnsi="Aptos"/>
+                <w:sz w:val="20"/>
+              </w:rPr>
+            </w:pPr>
+            <w:r>
+              <w:rPr>
+                <w:rFonts w:ascii="Aptos" w:hAnsi="Aptos"/>
+                <w:sz w:val="20"/>
+              </w:rPr>
+              <w:t>Roberto Ambrosino</w:t>
+            </w:r>
+          </w:p>
+        </w:tc>
+      </w:tr>
     </w:tbl>
     <w:p>
       <w:pPr>
@@ -1541,82 +1637,6 @@
                 <w:szCs w:val="28"/>
               </w:rPr>
               <w:t>4</w:t>
-            </w:r>
-          </w:p>
-        </w:tc>
-      </w:tr>
-      <w:tr>
-        <w:trPr>
-          <w:trHeight w:val="567"/>
-        </w:trPr>
-        <w:tc>
-          <w:tcPr>
-            <w:tcW w:w="5949" w:type="dxa"/>
-            <w:vAlign w:val="center"/>
-          </w:tcPr>
-          <w:p>
-            <w:pPr>
-              <w:rPr>
-                <w:rFonts w:ascii="Aptos" w:hAnsi="Aptos"/>
-                <w:b/>
-                <w:bCs/>
-                <w:sz w:val="28"/>
-                <w:szCs w:val="28"/>
-              </w:rPr>
-            </w:pPr>
-            <w:r>
-              <w:rPr>
-                <w:rFonts w:ascii="Aptos" w:hAnsi="Aptos"/>
-                <w:b/>
-                <w:bCs/>
-                <w:sz w:val="28"/>
-                <w:szCs w:val="28"/>
-              </w:rPr>
-              <w:t>2 – Risultat</w:t>
-            </w:r>
-            <w:r>
-              <w:rPr>
-                <w:rFonts w:ascii="Aptos" w:hAnsi="Aptos"/>
-                <w:b/>
-                <w:bCs/>
-                <w:sz w:val="28"/>
-                <w:szCs w:val="28"/>
-              </w:rPr>
-              <w:t>i</w:t>
-            </w:r>
-            <w:r>
-              <w:rPr>
-                <w:rFonts w:ascii="Aptos" w:hAnsi="Aptos"/>
-                <w:b/>
-                <w:bCs/>
-                <w:sz w:val="28"/>
-                <w:szCs w:val="28"/>
-              </w:rPr>
-              <w:t xml:space="preserve"> dei test</w:t>
-            </w:r>
-          </w:p>
-        </w:tc>
-        <w:tc>
-          <w:tcPr>
-            <w:tcW w:w="3678" w:type="dxa"/>
-            <w:vAlign w:val="center"/>
-          </w:tcPr>
-          <w:p>
-            <w:pPr>
-              <w:jc w:val="right"/>
-              <w:rPr>
-                <w:rFonts w:ascii="Aptos" w:hAnsi="Aptos"/>
-                <w:sz w:val="28"/>
-                <w:szCs w:val="28"/>
-              </w:rPr>
-            </w:pPr>
-            <w:r>
-              <w:rPr>
-                <w:rFonts w:ascii="Aptos" w:hAnsi="Aptos"/>
-                <w:sz w:val="28"/>
-                <w:szCs w:val="28"/>
-              </w:rPr>
-              <w:t>10</w:t>
             </w:r>
           </w:p>
         </w:tc>
@@ -7811,423 +7831,14 @@
           <w:szCs w:val="28"/>
         </w:rPr>
       </w:pPr>
-      <w:r>
-        <w:rPr>
-          <w:rFonts w:ascii="Aptos" w:hAnsi="Aptos"/>
-          <w:sz w:val="28"/>
-          <w:szCs w:val="28"/>
-        </w:rPr>
-        <w:br w:type="page"/>
-      </w:r>
-    </w:p>
-    <w:p>
-      <w:pPr>
-        <w:pBdr>
-          <w:bottom w:val="single" w:sz="6" w:space="1" w:color="auto"/>
-        </w:pBdr>
-        <w:rPr>
-          <w:rFonts w:ascii="Aptos" w:hAnsi="Aptos"/>
-          <w:b/>
-          <w:bCs/>
-          <w:sz w:val="40"/>
-          <w:szCs w:val="40"/>
-        </w:rPr>
-      </w:pPr>
-      <w:r>
-        <w:rPr>
-          <w:rFonts w:ascii="Aptos" w:hAnsi="Aptos"/>
-          <w:b/>
-          <w:bCs/>
-          <w:sz w:val="40"/>
-          <w:szCs w:val="40"/>
-        </w:rPr>
-        <w:lastRenderedPageBreak/>
-        <w:t>2</w:t>
-      </w:r>
-      <w:r>
-        <w:rPr>
-          <w:rFonts w:ascii="Aptos" w:hAnsi="Aptos"/>
-          <w:b/>
-          <w:bCs/>
-          <w:sz w:val="40"/>
-          <w:szCs w:val="40"/>
-        </w:rPr>
-        <w:t xml:space="preserve"> - </w:t>
-      </w:r>
-      <w:r>
-        <w:rPr>
-          <w:rFonts w:ascii="Aptos" w:hAnsi="Aptos"/>
-          <w:b/>
-          <w:bCs/>
-          <w:sz w:val="40"/>
-          <w:szCs w:val="40"/>
-        </w:rPr>
-        <w:t>Risultati</w:t>
-      </w:r>
-      <w:r>
-        <w:rPr>
-          <w:rFonts w:ascii="Aptos" w:hAnsi="Aptos"/>
-          <w:b/>
-          <w:bCs/>
-          <w:sz w:val="40"/>
-          <w:szCs w:val="40"/>
-        </w:rPr>
-        <w:t xml:space="preserve"> d</w:t>
-      </w:r>
-      <w:r>
-        <w:rPr>
-          <w:rFonts w:ascii="Aptos" w:hAnsi="Aptos"/>
-          <w:b/>
-          <w:bCs/>
-          <w:sz w:val="40"/>
-          <w:szCs w:val="40"/>
-        </w:rPr>
-        <w:t>e</w:t>
-      </w:r>
-      <w:r>
-        <w:rPr>
-          <w:rFonts w:ascii="Aptos" w:hAnsi="Aptos"/>
-          <w:b/>
-          <w:bCs/>
-          <w:sz w:val="40"/>
-          <w:szCs w:val="40"/>
-        </w:rPr>
-        <w:t>i test</w:t>
-      </w:r>
-    </w:p>
-    <w:p>
-      <w:pPr>
-        <w:rPr>
-          <w:rFonts w:ascii="Aptos" w:hAnsi="Aptos"/>
-          <w:b/>
-          <w:bCs/>
-          <w:sz w:val="40"/>
-          <w:szCs w:val="40"/>
-        </w:rPr>
-      </w:pPr>
-    </w:p>
-    <w:p>
-      <w:pPr>
-        <w:rPr>
-          <w:rFonts w:ascii="Aptos" w:hAnsi="Aptos"/>
-          <w:b/>
-          <w:bCs/>
-          <w:sz w:val="40"/>
-          <w:szCs w:val="40"/>
-        </w:rPr>
-      </w:pPr>
-      <w:r>
-        <w:rPr>
-          <w:rFonts w:ascii="Aptos" w:hAnsi="Aptos"/>
-          <w:b/>
-          <w:bCs/>
-          <w:noProof/>
-          <w:sz w:val="40"/>
-          <w:szCs w:val="40"/>
-        </w:rPr>
-        <w:drawing>
-          <wp:inline distT="0" distB="0" distL="0" distR="0" wp14:anchorId="2E5D3E4D" wp14:editId="014333DC">
-            <wp:extent cx="6119495" cy="2440940"/>
-            <wp:effectExtent l="0" t="0" r="1905" b="0"/>
-            <wp:docPr id="888142972" name="Immagine 1" descr="Immagine che contiene testo, schermata, Carattere&#10;&#10;Descrizione generata automaticamente"/>
-            <wp:cNvGraphicFramePr>
-              <a:graphicFrameLocks xmlns:a="http://schemas.openxmlformats.org/drawingml/2006/main" noChangeAspect="1"/>
-            </wp:cNvGraphicFramePr>
-            <a:graphic xmlns:a="http://schemas.openxmlformats.org/drawingml/2006/main">
-              <a:graphicData uri="http://schemas.openxmlformats.org/drawingml/2006/picture">
-                <pic:pic xmlns:pic="http://schemas.openxmlformats.org/drawingml/2006/picture">
-                  <pic:nvPicPr>
-                    <pic:cNvPr id="888142972" name="Immagine 1" descr="Immagine che contiene testo, schermata, Carattere&#10;&#10;Descrizione generata automaticamente"/>
-                    <pic:cNvPicPr/>
-                  </pic:nvPicPr>
-                  <pic:blipFill>
-                    <a:blip r:embed="rId15"/>
-                    <a:stretch>
-                      <a:fillRect/>
-                    </a:stretch>
-                  </pic:blipFill>
-                  <pic:spPr>
-                    <a:xfrm>
-                      <a:off x="0" y="0"/>
-                      <a:ext cx="6119495" cy="2440940"/>
-                    </a:xfrm>
-                    <a:prstGeom prst="rect">
-                      <a:avLst/>
-                    </a:prstGeom>
-                  </pic:spPr>
-                </pic:pic>
-              </a:graphicData>
-            </a:graphic>
-          </wp:inline>
-        </w:drawing>
-      </w:r>
-    </w:p>
-    <w:p>
-      <w:pPr>
-        <w:rPr>
-          <w:rFonts w:ascii="Aptos" w:hAnsi="Aptos"/>
-          <w:b/>
-          <w:bCs/>
-          <w:sz w:val="40"/>
-          <w:szCs w:val="40"/>
-        </w:rPr>
-      </w:pPr>
-    </w:p>
-    <w:p>
-      <w:pPr>
-        <w:rPr>
-          <w:rFonts w:ascii="Aptos" w:hAnsi="Aptos"/>
-          <w:sz w:val="28"/>
-          <w:szCs w:val="28"/>
-        </w:rPr>
-      </w:pPr>
-      <w:r>
-        <w:rPr>
-          <w:rFonts w:ascii="Aptos" w:hAnsi="Aptos"/>
-          <w:sz w:val="28"/>
-          <w:szCs w:val="28"/>
-        </w:rPr>
-        <w:t xml:space="preserve">I test sono stati eseguiti utilizzando </w:t>
-      </w:r>
-      <w:proofErr w:type="spellStart"/>
-      <w:r>
-        <w:rPr>
-          <w:rFonts w:ascii="Aptos" w:hAnsi="Aptos"/>
-          <w:sz w:val="28"/>
-          <w:szCs w:val="28"/>
-        </w:rPr>
-        <w:t>JUnit</w:t>
-      </w:r>
-      <w:proofErr w:type="spellEnd"/>
-      <w:r>
-        <w:rPr>
-          <w:rFonts w:ascii="Aptos" w:hAnsi="Aptos"/>
-          <w:sz w:val="28"/>
-          <w:szCs w:val="28"/>
-        </w:rPr>
-        <w:t xml:space="preserve"> e </w:t>
-      </w:r>
-      <w:proofErr w:type="spellStart"/>
-      <w:r>
-        <w:rPr>
-          <w:rFonts w:ascii="Aptos" w:hAnsi="Aptos"/>
-          <w:sz w:val="28"/>
-          <w:szCs w:val="28"/>
-        </w:rPr>
-        <w:t>Mockito</w:t>
-      </w:r>
-      <w:proofErr w:type="spellEnd"/>
-      <w:r>
-        <w:rPr>
-          <w:rFonts w:ascii="Aptos" w:hAnsi="Aptos"/>
-          <w:sz w:val="28"/>
-          <w:szCs w:val="28"/>
-        </w:rPr>
-        <w:t>.</w:t>
-      </w:r>
-    </w:p>
-    <w:p>
-      <w:pPr>
-        <w:rPr>
-          <w:rFonts w:ascii="Aptos" w:hAnsi="Aptos"/>
-          <w:sz w:val="28"/>
-          <w:szCs w:val="28"/>
-        </w:rPr>
-      </w:pPr>
-    </w:p>
-    <w:p>
-      <w:pPr>
-        <w:pStyle w:val="Paragrafoelenco"/>
-        <w:numPr>
-          <w:ilvl w:val="0"/>
-          <w:numId w:val="95"/>
-        </w:numPr>
-        <w:rPr>
-          <w:rFonts w:ascii="Aptos" w:hAnsi="Aptos"/>
-          <w:sz w:val="28"/>
-          <w:szCs w:val="28"/>
-        </w:rPr>
-      </w:pPr>
-      <w:proofErr w:type="spellStart"/>
-      <w:r>
-        <w:rPr>
-          <w:rFonts w:ascii="Aptos" w:hAnsi="Aptos"/>
-          <w:sz w:val="28"/>
-          <w:szCs w:val="28"/>
-        </w:rPr>
-        <w:t>JUnit</w:t>
-      </w:r>
-      <w:proofErr w:type="spellEnd"/>
-      <w:r>
-        <w:rPr>
-          <w:rFonts w:ascii="Aptos" w:hAnsi="Aptos"/>
-          <w:sz w:val="28"/>
-          <w:szCs w:val="28"/>
-        </w:rPr>
-        <w:t xml:space="preserve"> è stato utilizzato per strutturare ed eseguire i test unitari, garantendo la copertura </w:t>
-      </w:r>
-      <w:r>
-        <w:rPr>
-          <w:rFonts w:ascii="Aptos" w:hAnsi="Aptos"/>
-          <w:sz w:val="28"/>
-          <w:szCs w:val="28"/>
-        </w:rPr>
-        <w:t>del</w:t>
-      </w:r>
-      <w:r>
-        <w:rPr>
-          <w:rFonts w:ascii="Aptos" w:hAnsi="Aptos"/>
-          <w:sz w:val="28"/>
-          <w:szCs w:val="28"/>
-        </w:rPr>
-        <w:t>le principali funzionalità dei metodi.</w:t>
-      </w:r>
-    </w:p>
-    <w:p>
-      <w:pPr>
-        <w:pStyle w:val="Paragrafoelenco"/>
-        <w:numPr>
-          <w:ilvl w:val="0"/>
-          <w:numId w:val="95"/>
-        </w:numPr>
-        <w:rPr>
-          <w:rFonts w:ascii="Aptos" w:hAnsi="Aptos"/>
-          <w:sz w:val="28"/>
-          <w:szCs w:val="28"/>
-        </w:rPr>
-      </w:pPr>
-      <w:proofErr w:type="spellStart"/>
-      <w:r>
-        <w:rPr>
-          <w:rFonts w:ascii="Aptos" w:hAnsi="Aptos"/>
-          <w:sz w:val="28"/>
-          <w:szCs w:val="28"/>
-        </w:rPr>
-        <w:t>Mockito</w:t>
-      </w:r>
-      <w:proofErr w:type="spellEnd"/>
-      <w:r>
-        <w:rPr>
-          <w:rFonts w:ascii="Aptos" w:hAnsi="Aptos"/>
-          <w:sz w:val="28"/>
-          <w:szCs w:val="28"/>
-        </w:rPr>
-        <w:t xml:space="preserve"> è stato impiegato per simulare le dipendenze esterne, come </w:t>
-      </w:r>
-      <w:r>
-        <w:rPr>
-          <w:rFonts w:ascii="Aptos" w:hAnsi="Aptos"/>
-          <w:sz w:val="28"/>
-          <w:szCs w:val="28"/>
-        </w:rPr>
-        <w:t>servizi o persistenza</w:t>
-      </w:r>
-      <w:r>
-        <w:rPr>
-          <w:rFonts w:ascii="Aptos" w:hAnsi="Aptos"/>
-          <w:sz w:val="28"/>
-          <w:szCs w:val="28"/>
-        </w:rPr>
-        <w:t>, al fine di isolare il comportamento dell</w:t>
-      </w:r>
-      <w:r>
-        <w:rPr>
-          <w:rFonts w:ascii="Aptos" w:hAnsi="Aptos"/>
-          <w:sz w:val="28"/>
-          <w:szCs w:val="28"/>
-        </w:rPr>
-        <w:t>e</w:t>
-      </w:r>
-      <w:r>
-        <w:rPr>
-          <w:rFonts w:ascii="Aptos" w:hAnsi="Aptos"/>
-          <w:sz w:val="28"/>
-          <w:szCs w:val="28"/>
-        </w:rPr>
-        <w:t xml:space="preserve"> class</w:t>
-      </w:r>
-      <w:r>
-        <w:rPr>
-          <w:rFonts w:ascii="Aptos" w:hAnsi="Aptos"/>
-          <w:sz w:val="28"/>
-          <w:szCs w:val="28"/>
-        </w:rPr>
-        <w:t>i</w:t>
-      </w:r>
-      <w:r>
-        <w:rPr>
-          <w:rFonts w:ascii="Aptos" w:hAnsi="Aptos"/>
-          <w:sz w:val="28"/>
-          <w:szCs w:val="28"/>
-        </w:rPr>
-        <w:t xml:space="preserve"> e verificare il corretto funzionamento del codice senza dipendere da implementazioni reali.</w:t>
-      </w:r>
-    </w:p>
-    <w:p>
-      <w:pPr>
-        <w:rPr>
-          <w:rFonts w:ascii="Aptos" w:hAnsi="Aptos"/>
-          <w:sz w:val="28"/>
-          <w:szCs w:val="28"/>
-        </w:rPr>
-      </w:pPr>
-    </w:p>
-    <w:p>
-      <w:pPr>
-        <w:rPr>
-          <w:rFonts w:ascii="Aptos" w:hAnsi="Aptos"/>
-          <w:sz w:val="28"/>
-          <w:szCs w:val="28"/>
-        </w:rPr>
-      </w:pPr>
-      <w:r>
-        <w:rPr>
-          <w:rFonts w:ascii="Aptos" w:hAnsi="Aptos"/>
-          <w:sz w:val="28"/>
-          <w:szCs w:val="28"/>
-        </w:rPr>
-        <w:t xml:space="preserve">Tutti i test hanno fornito esiti positivi, senza rilevare particolari errori o malfunzionamenti. Le operazioni </w:t>
-      </w:r>
-      <w:r>
-        <w:rPr>
-          <w:rFonts w:ascii="Aptos" w:hAnsi="Aptos"/>
-          <w:sz w:val="28"/>
-          <w:szCs w:val="28"/>
-        </w:rPr>
-        <w:t xml:space="preserve">sono risultate </w:t>
-      </w:r>
-      <w:r>
-        <w:rPr>
-          <w:rFonts w:ascii="Aptos" w:hAnsi="Aptos"/>
-          <w:sz w:val="28"/>
-          <w:szCs w:val="28"/>
-        </w:rPr>
-        <w:t>conformi alle specifiche definite</w:t>
-      </w:r>
-      <w:r>
-        <w:rPr>
-          <w:rFonts w:ascii="Aptos" w:hAnsi="Aptos"/>
-          <w:sz w:val="28"/>
-          <w:szCs w:val="28"/>
-        </w:rPr>
-        <w:t xml:space="preserve"> nei test case</w:t>
-      </w:r>
-      <w:r>
-        <w:rPr>
-          <w:rFonts w:ascii="Aptos" w:hAnsi="Aptos"/>
-          <w:sz w:val="28"/>
-          <w:szCs w:val="28"/>
-        </w:rPr>
-        <w:t>.</w:t>
-      </w:r>
     </w:p>
     <w:sectPr>
-      <w:headerReference w:type="even" r:id="rId16"/>
-      <w:headerReference w:type="default" r:id="rId17"/>
-      <w:footerReference w:type="even" r:id="rId18"/>
-      <w:footerReference w:type="default" r:id="rId19"/>
-      <w:headerReference w:type="first" r:id="rId20"/>
-      <w:footerReference w:type="first" r:id="rId21"/>
+      <w:headerReference w:type="even" r:id="rId15"/>
+      <w:headerReference w:type="default" r:id="rId16"/>
+      <w:footerReference w:type="even" r:id="rId17"/>
+      <w:footerReference w:type="default" r:id="rId18"/>
+      <w:headerReference w:type="first" r:id="rId19"/>
+      <w:footerReference w:type="first" r:id="rId20"/>
       <w:footnotePr>
         <w:pos w:val="beneathText"/>
       </w:footnotePr>
@@ -8242,7 +7853,7 @@
 </file>
 
 <file path=word/endnotes.xml><?xml version="1.0" encoding="utf-8"?>
-<w:endnotes xmlns:wpc="http://schemas.microsoft.com/office/word/2010/wordprocessingCanvas" xmlns:cx="http://schemas.microsoft.com/office/drawing/2014/chartex" xmlns:cx1="http://schemas.microsoft.com/office/drawing/2015/9/8/chartex" xmlns:cx2="http://schemas.microsoft.com/office/drawing/2015/10/21/chartex" xmlns:cx3="http://schemas.microsoft.com/office/drawing/2016/5/9/chartex" xmlns:cx4="http://schemas.microsoft.com/office/drawing/2016/5/10/chartex" xmlns:cx5="http://schemas.microsoft.com/office/drawing/2016/5/11/chartex" xmlns:cx6="http://schemas.microsoft.com/office/drawing/2016/5/12/chartex" xmlns:cx7="http://schemas.microsoft.com/office/drawing/2016/5/13/chartex" xmlns:cx8="http://schemas.microsoft.com/office/drawing/2016/5/14/chartex" xmlns:mc="http://schemas.openxmlformats.org/markup-compatibility/2006" xmlns:aink="http://schemas.microsoft.com/office/drawing/2016/ink" xmlns:am3d="http://schemas.microsoft.com/office/drawing/2017/model3d" xmlns:o="urn:schemas-microsoft-com:office:office" xmlns:oel="http://schemas.microsoft.com/office/2019/extlst" xmlns:r="http://schemas.openxmlformats.org/officeDocument/2006/relationships" xmlns:m="http://schemas.openxmlformats.org/officeDocument/2006/math" xmlns:v="urn:schemas-microsoft-com:vml" xmlns:wp14="http://schemas.microsoft.com/office/word/2010/wordprocessingDrawing" xmlns:wp="http://schemas.openxmlformats.org/drawingml/2006/wordprocessingDrawing" xmlns:w10="urn:schemas-microsoft-com:office:word" xmlns:w="http://schemas.openxmlformats.org/wordprocessingml/2006/main" xmlns:w14="http://schemas.microsoft.com/office/word/2010/wordml" xmlns:w15="http://schemas.microsoft.com/office/word/2012/wordml" xmlns:w16cex="http://schemas.microsoft.com/office/word/2018/wordml/cex" xmlns:w16cid="http://schemas.microsoft.com/office/word/2016/wordml/cid" xmlns:w16="http://schemas.microsoft.com/office/word/2018/wordml" xmlns:w16du="http://schemas.microsoft.com/office/word/2023/wordml/word16du" xmlns:w16sdtdh="http://schemas.microsoft.com/office/word/2020/wordml/sdtdatahash" xmlns:w16se="http://schemas.microsoft.com/office/word/2015/wordml/symex" xmlns:wpg="http://schemas.microsoft.com/office/word/2010/wordprocessingGroup" xmlns:wpi="http://schemas.microsoft.com/office/word/2010/wordprocessingInk" xmlns:wne="http://schemas.microsoft.com/office/word/2006/wordml" xmlns:wps="http://schemas.microsoft.com/office/word/2010/wordprocessingShape" mc:Ignorable="w14 w15 w16se w16cid w16 w16cex w16sdtdh w16du wp14">
+<w:endnotes xmlns:wpc="http://schemas.microsoft.com/office/word/2010/wordprocessingCanvas" xmlns:cx="http://schemas.microsoft.com/office/drawing/2014/chartex" xmlns:cx1="http://schemas.microsoft.com/office/drawing/2015/9/8/chartex" xmlns:cx2="http://schemas.microsoft.com/office/drawing/2015/10/21/chartex" xmlns:cx3="http://schemas.microsoft.com/office/drawing/2016/5/9/chartex" xmlns:cx4="http://schemas.microsoft.com/office/drawing/2016/5/10/chartex" xmlns:cx5="http://schemas.microsoft.com/office/drawing/2016/5/11/chartex" xmlns:cx6="http://schemas.microsoft.com/office/drawing/2016/5/12/chartex" xmlns:cx7="http://schemas.microsoft.com/office/drawing/2016/5/13/chartex" xmlns:cx8="http://schemas.microsoft.com/office/drawing/2016/5/14/chartex" xmlns:mc="http://schemas.openxmlformats.org/markup-compatibility/2006" xmlns:aink="http://schemas.microsoft.com/office/drawing/2016/ink" xmlns:am3d="http://schemas.microsoft.com/office/drawing/2017/model3d" xmlns:o="urn:schemas-microsoft-com:office:office" xmlns:oel="http://schemas.microsoft.com/office/2019/extlst" xmlns:r="http://schemas.openxmlformats.org/officeDocument/2006/relationships" xmlns:m="http://schemas.openxmlformats.org/officeDocument/2006/math" xmlns:v="urn:schemas-microsoft-com:vml" xmlns:wp14="http://schemas.microsoft.com/office/word/2010/wordprocessingDrawing" xmlns:wp="http://schemas.openxmlformats.org/drawingml/2006/wordprocessingDrawing" xmlns:w10="urn:schemas-microsoft-com:office:word" xmlns:w="http://schemas.openxmlformats.org/wordprocessingml/2006/main" xmlns:w14="http://schemas.microsoft.com/office/word/2010/wordml" xmlns:w15="http://schemas.microsoft.com/office/word/2012/wordml" xmlns:w16cex="http://schemas.microsoft.com/office/word/2018/wordml/cex" xmlns:w16cid="http://schemas.microsoft.com/office/word/2016/wordml/cid" xmlns:w16="http://schemas.microsoft.com/office/word/2018/wordml" xmlns:w16du="http://schemas.microsoft.com/office/word/2023/wordml/word16du" xmlns:w16sdtdh="http://schemas.microsoft.com/office/word/2020/wordml/sdtdatahash" xmlns:w16sdtfl="http://schemas.microsoft.com/office/word/2024/wordml/sdtformatlock" xmlns:w16se="http://schemas.microsoft.com/office/word/2015/wordml/symex" xmlns:wpg="http://schemas.microsoft.com/office/word/2010/wordprocessingGroup" xmlns:wpi="http://schemas.microsoft.com/office/word/2010/wordprocessingInk" xmlns:wne="http://schemas.microsoft.com/office/word/2006/wordml" xmlns:wps="http://schemas.microsoft.com/office/word/2010/wordprocessingShape" mc:Ignorable="w14 w15 w16se w16cid w16 w16cex w16sdtdh w16sdtfl w16du wp14">
   <w:endnote w:type="separator" w:id="-1">
     <w:p>
       <w:r>
@@ -8261,7 +7872,7 @@
 </file>
 
 <file path=word/footer1.xml><?xml version="1.0" encoding="utf-8"?>
-<w:ftr xmlns:wpc="http://schemas.microsoft.com/office/word/2010/wordprocessingCanvas" xmlns:cx="http://schemas.microsoft.com/office/drawing/2014/chartex" xmlns:cx1="http://schemas.microsoft.com/office/drawing/2015/9/8/chartex" xmlns:cx2="http://schemas.microsoft.com/office/drawing/2015/10/21/chartex" xmlns:cx3="http://schemas.microsoft.com/office/drawing/2016/5/9/chartex" xmlns:cx4="http://schemas.microsoft.com/office/drawing/2016/5/10/chartex" xmlns:cx5="http://schemas.microsoft.com/office/drawing/2016/5/11/chartex" xmlns:cx6="http://schemas.microsoft.com/office/drawing/2016/5/12/chartex" xmlns:cx7="http://schemas.microsoft.com/office/drawing/2016/5/13/chartex" xmlns:cx8="http://schemas.microsoft.com/office/drawing/2016/5/14/chartex" xmlns:mc="http://schemas.openxmlformats.org/markup-compatibility/2006" xmlns:aink="http://schemas.microsoft.com/office/drawing/2016/ink" xmlns:am3d="http://schemas.microsoft.com/office/drawing/2017/model3d" xmlns:o="urn:schemas-microsoft-com:office:office" xmlns:oel="http://schemas.microsoft.com/office/2019/extlst" xmlns:r="http://schemas.openxmlformats.org/officeDocument/2006/relationships" xmlns:m="http://schemas.openxmlformats.org/officeDocument/2006/math" xmlns:v="urn:schemas-microsoft-com:vml" xmlns:wp14="http://schemas.microsoft.com/office/word/2010/wordprocessingDrawing" xmlns:wp="http://schemas.openxmlformats.org/drawingml/2006/wordprocessingDrawing" xmlns:w10="urn:schemas-microsoft-com:office:word" xmlns:w="http://schemas.openxmlformats.org/wordprocessingml/2006/main" xmlns:w14="http://schemas.microsoft.com/office/word/2010/wordml" xmlns:w15="http://schemas.microsoft.com/office/word/2012/wordml" xmlns:w16cex="http://schemas.microsoft.com/office/word/2018/wordml/cex" xmlns:w16cid="http://schemas.microsoft.com/office/word/2016/wordml/cid" xmlns:w16="http://schemas.microsoft.com/office/word/2018/wordml" xmlns:w16du="http://schemas.microsoft.com/office/word/2023/wordml/word16du" xmlns:w16sdtdh="http://schemas.microsoft.com/office/word/2020/wordml/sdtdatahash" xmlns:w16se="http://schemas.microsoft.com/office/word/2015/wordml/symex" xmlns:wpg="http://schemas.microsoft.com/office/word/2010/wordprocessingGroup" xmlns:wpi="http://schemas.microsoft.com/office/word/2010/wordprocessingInk" xmlns:wne="http://schemas.microsoft.com/office/word/2006/wordml" xmlns:wps="http://schemas.microsoft.com/office/word/2010/wordprocessingShape" mc:Ignorable="w14 w15 w16se w16cid w16 w16cex w16sdtdh w16du wp14">
+<w:ftr xmlns:wpc="http://schemas.microsoft.com/office/word/2010/wordprocessingCanvas" xmlns:cx="http://schemas.microsoft.com/office/drawing/2014/chartex" xmlns:cx1="http://schemas.microsoft.com/office/drawing/2015/9/8/chartex" xmlns:cx2="http://schemas.microsoft.com/office/drawing/2015/10/21/chartex" xmlns:cx3="http://schemas.microsoft.com/office/drawing/2016/5/9/chartex" xmlns:cx4="http://schemas.microsoft.com/office/drawing/2016/5/10/chartex" xmlns:cx5="http://schemas.microsoft.com/office/drawing/2016/5/11/chartex" xmlns:cx6="http://schemas.microsoft.com/office/drawing/2016/5/12/chartex" xmlns:cx7="http://schemas.microsoft.com/office/drawing/2016/5/13/chartex" xmlns:cx8="http://schemas.microsoft.com/office/drawing/2016/5/14/chartex" xmlns:mc="http://schemas.openxmlformats.org/markup-compatibility/2006" xmlns:aink="http://schemas.microsoft.com/office/drawing/2016/ink" xmlns:am3d="http://schemas.microsoft.com/office/drawing/2017/model3d" xmlns:o="urn:schemas-microsoft-com:office:office" xmlns:oel="http://schemas.microsoft.com/office/2019/extlst" xmlns:r="http://schemas.openxmlformats.org/officeDocument/2006/relationships" xmlns:m="http://schemas.openxmlformats.org/officeDocument/2006/math" xmlns:v="urn:schemas-microsoft-com:vml" xmlns:wp14="http://schemas.microsoft.com/office/word/2010/wordprocessingDrawing" xmlns:wp="http://schemas.openxmlformats.org/drawingml/2006/wordprocessingDrawing" xmlns:w10="urn:schemas-microsoft-com:office:word" xmlns:w="http://schemas.openxmlformats.org/wordprocessingml/2006/main" xmlns:w14="http://schemas.microsoft.com/office/word/2010/wordml" xmlns:w15="http://schemas.microsoft.com/office/word/2012/wordml" xmlns:w16cex="http://schemas.microsoft.com/office/word/2018/wordml/cex" xmlns:w16cid="http://schemas.microsoft.com/office/word/2016/wordml/cid" xmlns:w16="http://schemas.microsoft.com/office/word/2018/wordml" xmlns:w16du="http://schemas.microsoft.com/office/word/2023/wordml/word16du" xmlns:w16sdtdh="http://schemas.microsoft.com/office/word/2020/wordml/sdtdatahash" xmlns:w16sdtfl="http://schemas.microsoft.com/office/word/2024/wordml/sdtformatlock" xmlns:w16se="http://schemas.microsoft.com/office/word/2015/wordml/symex" xmlns:wpg="http://schemas.microsoft.com/office/word/2010/wordprocessingGroup" xmlns:wpi="http://schemas.microsoft.com/office/word/2010/wordprocessingInk" xmlns:wne="http://schemas.microsoft.com/office/word/2006/wordml" xmlns:wps="http://schemas.microsoft.com/office/word/2010/wordprocessingShape" mc:Ignorable="w14 w15 w16se w16cid w16 w16cex w16sdtdh w16sdtfl w16du wp14">
   <w:tbl>
     <w:tblPr>
       <w:tblW w:w="0" w:type="auto"/>
@@ -8433,19 +8044,19 @@
 </file>
 
 <file path=word/footer2.xml><?xml version="1.0" encoding="utf-8"?>
-<w:ftr xmlns:wpc="http://schemas.microsoft.com/office/word/2010/wordprocessingCanvas" xmlns:cx="http://schemas.microsoft.com/office/drawing/2014/chartex" xmlns:cx1="http://schemas.microsoft.com/office/drawing/2015/9/8/chartex" xmlns:cx2="http://schemas.microsoft.com/office/drawing/2015/10/21/chartex" xmlns:cx3="http://schemas.microsoft.com/office/drawing/2016/5/9/chartex" xmlns:cx4="http://schemas.microsoft.com/office/drawing/2016/5/10/chartex" xmlns:cx5="http://schemas.microsoft.com/office/drawing/2016/5/11/chartex" xmlns:cx6="http://schemas.microsoft.com/office/drawing/2016/5/12/chartex" xmlns:cx7="http://schemas.microsoft.com/office/drawing/2016/5/13/chartex" xmlns:cx8="http://schemas.microsoft.com/office/drawing/2016/5/14/chartex" xmlns:mc="http://schemas.openxmlformats.org/markup-compatibility/2006" xmlns:aink="http://schemas.microsoft.com/office/drawing/2016/ink" xmlns:am3d="http://schemas.microsoft.com/office/drawing/2017/model3d" xmlns:o="urn:schemas-microsoft-com:office:office" xmlns:oel="http://schemas.microsoft.com/office/2019/extlst" xmlns:r="http://schemas.openxmlformats.org/officeDocument/2006/relationships" xmlns:m="http://schemas.openxmlformats.org/officeDocument/2006/math" xmlns:v="urn:schemas-microsoft-com:vml" xmlns:wp14="http://schemas.microsoft.com/office/word/2010/wordprocessingDrawing" xmlns:wp="http://schemas.openxmlformats.org/drawingml/2006/wordprocessingDrawing" xmlns:w10="urn:schemas-microsoft-com:office:word" xmlns:w="http://schemas.openxmlformats.org/wordprocessingml/2006/main" xmlns:w14="http://schemas.microsoft.com/office/word/2010/wordml" xmlns:w15="http://schemas.microsoft.com/office/word/2012/wordml" xmlns:w16cex="http://schemas.microsoft.com/office/word/2018/wordml/cex" xmlns:w16cid="http://schemas.microsoft.com/office/word/2016/wordml/cid" xmlns:w16="http://schemas.microsoft.com/office/word/2018/wordml" xmlns:w16du="http://schemas.microsoft.com/office/word/2023/wordml/word16du" xmlns:w16sdtdh="http://schemas.microsoft.com/office/word/2020/wordml/sdtdatahash" xmlns:w16se="http://schemas.microsoft.com/office/word/2015/wordml/symex" xmlns:wpg="http://schemas.microsoft.com/office/word/2010/wordprocessingGroup" xmlns:wpi="http://schemas.microsoft.com/office/word/2010/wordprocessingInk" xmlns:wne="http://schemas.microsoft.com/office/word/2006/wordml" xmlns:wps="http://schemas.microsoft.com/office/word/2010/wordprocessingShape" mc:Ignorable="w14 w15 w16se w16cid w16 w16cex w16sdtdh w16du wp14">
+<w:ftr xmlns:wpc="http://schemas.microsoft.com/office/word/2010/wordprocessingCanvas" xmlns:cx="http://schemas.microsoft.com/office/drawing/2014/chartex" xmlns:cx1="http://schemas.microsoft.com/office/drawing/2015/9/8/chartex" xmlns:cx2="http://schemas.microsoft.com/office/drawing/2015/10/21/chartex" xmlns:cx3="http://schemas.microsoft.com/office/drawing/2016/5/9/chartex" xmlns:cx4="http://schemas.microsoft.com/office/drawing/2016/5/10/chartex" xmlns:cx5="http://schemas.microsoft.com/office/drawing/2016/5/11/chartex" xmlns:cx6="http://schemas.microsoft.com/office/drawing/2016/5/12/chartex" xmlns:cx7="http://schemas.microsoft.com/office/drawing/2016/5/13/chartex" xmlns:cx8="http://schemas.microsoft.com/office/drawing/2016/5/14/chartex" xmlns:mc="http://schemas.openxmlformats.org/markup-compatibility/2006" xmlns:aink="http://schemas.microsoft.com/office/drawing/2016/ink" xmlns:am3d="http://schemas.microsoft.com/office/drawing/2017/model3d" xmlns:o="urn:schemas-microsoft-com:office:office" xmlns:oel="http://schemas.microsoft.com/office/2019/extlst" xmlns:r="http://schemas.openxmlformats.org/officeDocument/2006/relationships" xmlns:m="http://schemas.openxmlformats.org/officeDocument/2006/math" xmlns:v="urn:schemas-microsoft-com:vml" xmlns:wp14="http://schemas.microsoft.com/office/word/2010/wordprocessingDrawing" xmlns:wp="http://schemas.openxmlformats.org/drawingml/2006/wordprocessingDrawing" xmlns:w10="urn:schemas-microsoft-com:office:word" xmlns:w="http://schemas.openxmlformats.org/wordprocessingml/2006/main" xmlns:w14="http://schemas.microsoft.com/office/word/2010/wordml" xmlns:w15="http://schemas.microsoft.com/office/word/2012/wordml" xmlns:w16cex="http://schemas.microsoft.com/office/word/2018/wordml/cex" xmlns:w16cid="http://schemas.microsoft.com/office/word/2016/wordml/cid" xmlns:w16="http://schemas.microsoft.com/office/word/2018/wordml" xmlns:w16du="http://schemas.microsoft.com/office/word/2023/wordml/word16du" xmlns:w16sdtdh="http://schemas.microsoft.com/office/word/2020/wordml/sdtdatahash" xmlns:w16sdtfl="http://schemas.microsoft.com/office/word/2024/wordml/sdtformatlock" xmlns:w16se="http://schemas.microsoft.com/office/word/2015/wordml/symex" xmlns:wpg="http://schemas.microsoft.com/office/word/2010/wordprocessingGroup" xmlns:wpi="http://schemas.microsoft.com/office/word/2010/wordprocessingInk" xmlns:wne="http://schemas.microsoft.com/office/word/2006/wordml" xmlns:wps="http://schemas.microsoft.com/office/word/2010/wordprocessingShape" mc:Ignorable="w14 w15 w16se w16cid w16 w16cex w16sdtdh w16sdtfl w16du wp14">
   <w:p/>
 </w:ftr>
 </file>
 
 <file path=word/footer3.xml><?xml version="1.0" encoding="utf-8"?>
-<w:ftr xmlns:wpc="http://schemas.microsoft.com/office/word/2010/wordprocessingCanvas" xmlns:cx="http://schemas.microsoft.com/office/drawing/2014/chartex" xmlns:cx1="http://schemas.microsoft.com/office/drawing/2015/9/8/chartex" xmlns:cx2="http://schemas.microsoft.com/office/drawing/2015/10/21/chartex" xmlns:cx3="http://schemas.microsoft.com/office/drawing/2016/5/9/chartex" xmlns:cx4="http://schemas.microsoft.com/office/drawing/2016/5/10/chartex" xmlns:cx5="http://schemas.microsoft.com/office/drawing/2016/5/11/chartex" xmlns:cx6="http://schemas.microsoft.com/office/drawing/2016/5/12/chartex" xmlns:cx7="http://schemas.microsoft.com/office/drawing/2016/5/13/chartex" xmlns:cx8="http://schemas.microsoft.com/office/drawing/2016/5/14/chartex" xmlns:mc="http://schemas.openxmlformats.org/markup-compatibility/2006" xmlns:aink="http://schemas.microsoft.com/office/drawing/2016/ink" xmlns:am3d="http://schemas.microsoft.com/office/drawing/2017/model3d" xmlns:o="urn:schemas-microsoft-com:office:office" xmlns:oel="http://schemas.microsoft.com/office/2019/extlst" xmlns:r="http://schemas.openxmlformats.org/officeDocument/2006/relationships" xmlns:m="http://schemas.openxmlformats.org/officeDocument/2006/math" xmlns:v="urn:schemas-microsoft-com:vml" xmlns:wp14="http://schemas.microsoft.com/office/word/2010/wordprocessingDrawing" xmlns:wp="http://schemas.openxmlformats.org/drawingml/2006/wordprocessingDrawing" xmlns:w10="urn:schemas-microsoft-com:office:word" xmlns:w="http://schemas.openxmlformats.org/wordprocessingml/2006/main" xmlns:w14="http://schemas.microsoft.com/office/word/2010/wordml" xmlns:w15="http://schemas.microsoft.com/office/word/2012/wordml" xmlns:w16cex="http://schemas.microsoft.com/office/word/2018/wordml/cex" xmlns:w16cid="http://schemas.microsoft.com/office/word/2016/wordml/cid" xmlns:w16="http://schemas.microsoft.com/office/word/2018/wordml" xmlns:w16du="http://schemas.microsoft.com/office/word/2023/wordml/word16du" xmlns:w16sdtdh="http://schemas.microsoft.com/office/word/2020/wordml/sdtdatahash" xmlns:w16se="http://schemas.microsoft.com/office/word/2015/wordml/symex" xmlns:wpg="http://schemas.microsoft.com/office/word/2010/wordprocessingGroup" xmlns:wpi="http://schemas.microsoft.com/office/word/2010/wordprocessingInk" xmlns:wne="http://schemas.microsoft.com/office/word/2006/wordml" xmlns:wps="http://schemas.microsoft.com/office/word/2010/wordprocessingShape" mc:Ignorable="w14 w15 w16se w16cid w16 w16cex w16sdtdh w16du wp14">
+<w:ftr xmlns:wpc="http://schemas.microsoft.com/office/word/2010/wordprocessingCanvas" xmlns:cx="http://schemas.microsoft.com/office/drawing/2014/chartex" xmlns:cx1="http://schemas.microsoft.com/office/drawing/2015/9/8/chartex" xmlns:cx2="http://schemas.microsoft.com/office/drawing/2015/10/21/chartex" xmlns:cx3="http://schemas.microsoft.com/office/drawing/2016/5/9/chartex" xmlns:cx4="http://schemas.microsoft.com/office/drawing/2016/5/10/chartex" xmlns:cx5="http://schemas.microsoft.com/office/drawing/2016/5/11/chartex" xmlns:cx6="http://schemas.microsoft.com/office/drawing/2016/5/12/chartex" xmlns:cx7="http://schemas.microsoft.com/office/drawing/2016/5/13/chartex" xmlns:cx8="http://schemas.microsoft.com/office/drawing/2016/5/14/chartex" xmlns:mc="http://schemas.openxmlformats.org/markup-compatibility/2006" xmlns:aink="http://schemas.microsoft.com/office/drawing/2016/ink" xmlns:am3d="http://schemas.microsoft.com/office/drawing/2017/model3d" xmlns:o="urn:schemas-microsoft-com:office:office" xmlns:oel="http://schemas.microsoft.com/office/2019/extlst" xmlns:r="http://schemas.openxmlformats.org/officeDocument/2006/relationships" xmlns:m="http://schemas.openxmlformats.org/officeDocument/2006/math" xmlns:v="urn:schemas-microsoft-com:vml" xmlns:wp14="http://schemas.microsoft.com/office/word/2010/wordprocessingDrawing" xmlns:wp="http://schemas.openxmlformats.org/drawingml/2006/wordprocessingDrawing" xmlns:w10="urn:schemas-microsoft-com:office:word" xmlns:w="http://schemas.openxmlformats.org/wordprocessingml/2006/main" xmlns:w14="http://schemas.microsoft.com/office/word/2010/wordml" xmlns:w15="http://schemas.microsoft.com/office/word/2012/wordml" xmlns:w16cex="http://schemas.microsoft.com/office/word/2018/wordml/cex" xmlns:w16cid="http://schemas.microsoft.com/office/word/2016/wordml/cid" xmlns:w16="http://schemas.microsoft.com/office/word/2018/wordml" xmlns:w16du="http://schemas.microsoft.com/office/word/2023/wordml/word16du" xmlns:w16sdtdh="http://schemas.microsoft.com/office/word/2020/wordml/sdtdatahash" xmlns:w16sdtfl="http://schemas.microsoft.com/office/word/2024/wordml/sdtformatlock" xmlns:w16se="http://schemas.microsoft.com/office/word/2015/wordml/symex" xmlns:wpg="http://schemas.microsoft.com/office/word/2010/wordprocessingGroup" xmlns:wpi="http://schemas.microsoft.com/office/word/2010/wordprocessingInk" xmlns:wne="http://schemas.microsoft.com/office/word/2006/wordml" xmlns:wps="http://schemas.microsoft.com/office/word/2010/wordprocessingShape" mc:Ignorable="w14 w15 w16se w16cid w16 w16cex w16sdtdh w16sdtfl w16du wp14">
   <w:p/>
 </w:ftr>
 </file>
 
 <file path=word/footer4.xml><?xml version="1.0" encoding="utf-8"?>
-<w:ftr xmlns:wpc="http://schemas.microsoft.com/office/word/2010/wordprocessingCanvas" xmlns:cx="http://schemas.microsoft.com/office/drawing/2014/chartex" xmlns:cx1="http://schemas.microsoft.com/office/drawing/2015/9/8/chartex" xmlns:cx2="http://schemas.microsoft.com/office/drawing/2015/10/21/chartex" xmlns:cx3="http://schemas.microsoft.com/office/drawing/2016/5/9/chartex" xmlns:cx4="http://schemas.microsoft.com/office/drawing/2016/5/10/chartex" xmlns:cx5="http://schemas.microsoft.com/office/drawing/2016/5/11/chartex" xmlns:cx6="http://schemas.microsoft.com/office/drawing/2016/5/12/chartex" xmlns:cx7="http://schemas.microsoft.com/office/drawing/2016/5/13/chartex" xmlns:cx8="http://schemas.microsoft.com/office/drawing/2016/5/14/chartex" xmlns:mc="http://schemas.openxmlformats.org/markup-compatibility/2006" xmlns:aink="http://schemas.microsoft.com/office/drawing/2016/ink" xmlns:am3d="http://schemas.microsoft.com/office/drawing/2017/model3d" xmlns:o="urn:schemas-microsoft-com:office:office" xmlns:oel="http://schemas.microsoft.com/office/2019/extlst" xmlns:r="http://schemas.openxmlformats.org/officeDocument/2006/relationships" xmlns:m="http://schemas.openxmlformats.org/officeDocument/2006/math" xmlns:v="urn:schemas-microsoft-com:vml" xmlns:wp14="http://schemas.microsoft.com/office/word/2010/wordprocessingDrawing" xmlns:wp="http://schemas.openxmlformats.org/drawingml/2006/wordprocessingDrawing" xmlns:w10="urn:schemas-microsoft-com:office:word" xmlns:w="http://schemas.openxmlformats.org/wordprocessingml/2006/main" xmlns:w14="http://schemas.microsoft.com/office/word/2010/wordml" xmlns:w15="http://schemas.microsoft.com/office/word/2012/wordml" xmlns:w16cex="http://schemas.microsoft.com/office/word/2018/wordml/cex" xmlns:w16cid="http://schemas.microsoft.com/office/word/2016/wordml/cid" xmlns:w16="http://schemas.microsoft.com/office/word/2018/wordml" xmlns:w16du="http://schemas.microsoft.com/office/word/2023/wordml/word16du" xmlns:w16sdtdh="http://schemas.microsoft.com/office/word/2020/wordml/sdtdatahash" xmlns:w16se="http://schemas.microsoft.com/office/word/2015/wordml/symex" xmlns:wpg="http://schemas.microsoft.com/office/word/2010/wordprocessingGroup" xmlns:wpi="http://schemas.microsoft.com/office/word/2010/wordprocessingInk" xmlns:wne="http://schemas.microsoft.com/office/word/2006/wordml" xmlns:wps="http://schemas.microsoft.com/office/word/2010/wordprocessingShape" mc:Ignorable="w14 w15 w16se w16cid w16 w16cex w16sdtdh w16du wp14">
+<w:ftr xmlns:wpc="http://schemas.microsoft.com/office/word/2010/wordprocessingCanvas" xmlns:cx="http://schemas.microsoft.com/office/drawing/2014/chartex" xmlns:cx1="http://schemas.microsoft.com/office/drawing/2015/9/8/chartex" xmlns:cx2="http://schemas.microsoft.com/office/drawing/2015/10/21/chartex" xmlns:cx3="http://schemas.microsoft.com/office/drawing/2016/5/9/chartex" xmlns:cx4="http://schemas.microsoft.com/office/drawing/2016/5/10/chartex" xmlns:cx5="http://schemas.microsoft.com/office/drawing/2016/5/11/chartex" xmlns:cx6="http://schemas.microsoft.com/office/drawing/2016/5/12/chartex" xmlns:cx7="http://schemas.microsoft.com/office/drawing/2016/5/13/chartex" xmlns:cx8="http://schemas.microsoft.com/office/drawing/2016/5/14/chartex" xmlns:mc="http://schemas.openxmlformats.org/markup-compatibility/2006" xmlns:aink="http://schemas.microsoft.com/office/drawing/2016/ink" xmlns:am3d="http://schemas.microsoft.com/office/drawing/2017/model3d" xmlns:o="urn:schemas-microsoft-com:office:office" xmlns:oel="http://schemas.microsoft.com/office/2019/extlst" xmlns:r="http://schemas.openxmlformats.org/officeDocument/2006/relationships" xmlns:m="http://schemas.openxmlformats.org/officeDocument/2006/math" xmlns:v="urn:schemas-microsoft-com:vml" xmlns:wp14="http://schemas.microsoft.com/office/word/2010/wordprocessingDrawing" xmlns:wp="http://schemas.openxmlformats.org/drawingml/2006/wordprocessingDrawing" xmlns:w10="urn:schemas-microsoft-com:office:word" xmlns:w="http://schemas.openxmlformats.org/wordprocessingml/2006/main" xmlns:w14="http://schemas.microsoft.com/office/word/2010/wordml" xmlns:w15="http://schemas.microsoft.com/office/word/2012/wordml" xmlns:w16cex="http://schemas.microsoft.com/office/word/2018/wordml/cex" xmlns:w16cid="http://schemas.microsoft.com/office/word/2016/wordml/cid" xmlns:w16="http://schemas.microsoft.com/office/word/2018/wordml" xmlns:w16du="http://schemas.microsoft.com/office/word/2023/wordml/word16du" xmlns:w16sdtdh="http://schemas.microsoft.com/office/word/2020/wordml/sdtdatahash" xmlns:w16sdtfl="http://schemas.microsoft.com/office/word/2024/wordml/sdtformatlock" xmlns:w16se="http://schemas.microsoft.com/office/word/2015/wordml/symex" xmlns:wpg="http://schemas.microsoft.com/office/word/2010/wordprocessingGroup" xmlns:wpi="http://schemas.microsoft.com/office/word/2010/wordprocessingInk" xmlns:wne="http://schemas.microsoft.com/office/word/2006/wordml" xmlns:wps="http://schemas.microsoft.com/office/word/2010/wordprocessingShape" mc:Ignorable="w14 w15 w16se w16cid w16 w16cex w16sdtdh w16sdtfl w16du wp14">
   <w:tbl>
     <w:tblPr>
       <w:tblW w:w="0" w:type="auto"/>
@@ -8610,13 +8221,13 @@
 </file>
 
 <file path=word/footer5.xml><?xml version="1.0" encoding="utf-8"?>
-<w:ftr xmlns:wpc="http://schemas.microsoft.com/office/word/2010/wordprocessingCanvas" xmlns:cx="http://schemas.microsoft.com/office/drawing/2014/chartex" xmlns:cx1="http://schemas.microsoft.com/office/drawing/2015/9/8/chartex" xmlns:cx2="http://schemas.microsoft.com/office/drawing/2015/10/21/chartex" xmlns:cx3="http://schemas.microsoft.com/office/drawing/2016/5/9/chartex" xmlns:cx4="http://schemas.microsoft.com/office/drawing/2016/5/10/chartex" xmlns:cx5="http://schemas.microsoft.com/office/drawing/2016/5/11/chartex" xmlns:cx6="http://schemas.microsoft.com/office/drawing/2016/5/12/chartex" xmlns:cx7="http://schemas.microsoft.com/office/drawing/2016/5/13/chartex" xmlns:cx8="http://schemas.microsoft.com/office/drawing/2016/5/14/chartex" xmlns:mc="http://schemas.openxmlformats.org/markup-compatibility/2006" xmlns:aink="http://schemas.microsoft.com/office/drawing/2016/ink" xmlns:am3d="http://schemas.microsoft.com/office/drawing/2017/model3d" xmlns:o="urn:schemas-microsoft-com:office:office" xmlns:oel="http://schemas.microsoft.com/office/2019/extlst" xmlns:r="http://schemas.openxmlformats.org/officeDocument/2006/relationships" xmlns:m="http://schemas.openxmlformats.org/officeDocument/2006/math" xmlns:v="urn:schemas-microsoft-com:vml" xmlns:wp14="http://schemas.microsoft.com/office/word/2010/wordprocessingDrawing" xmlns:wp="http://schemas.openxmlformats.org/drawingml/2006/wordprocessingDrawing" xmlns:w10="urn:schemas-microsoft-com:office:word" xmlns:w="http://schemas.openxmlformats.org/wordprocessingml/2006/main" xmlns:w14="http://schemas.microsoft.com/office/word/2010/wordml" xmlns:w15="http://schemas.microsoft.com/office/word/2012/wordml" xmlns:w16cex="http://schemas.microsoft.com/office/word/2018/wordml/cex" xmlns:w16cid="http://schemas.microsoft.com/office/word/2016/wordml/cid" xmlns:w16="http://schemas.microsoft.com/office/word/2018/wordml" xmlns:w16du="http://schemas.microsoft.com/office/word/2023/wordml/word16du" xmlns:w16sdtdh="http://schemas.microsoft.com/office/word/2020/wordml/sdtdatahash" xmlns:w16se="http://schemas.microsoft.com/office/word/2015/wordml/symex" xmlns:wpg="http://schemas.microsoft.com/office/word/2010/wordprocessingGroup" xmlns:wpi="http://schemas.microsoft.com/office/word/2010/wordprocessingInk" xmlns:wne="http://schemas.microsoft.com/office/word/2006/wordml" xmlns:wps="http://schemas.microsoft.com/office/word/2010/wordprocessingShape" mc:Ignorable="w14 w15 w16se w16cid w16 w16cex w16sdtdh w16du wp14">
+<w:ftr xmlns:wpc="http://schemas.microsoft.com/office/word/2010/wordprocessingCanvas" xmlns:cx="http://schemas.microsoft.com/office/drawing/2014/chartex" xmlns:cx1="http://schemas.microsoft.com/office/drawing/2015/9/8/chartex" xmlns:cx2="http://schemas.microsoft.com/office/drawing/2015/10/21/chartex" xmlns:cx3="http://schemas.microsoft.com/office/drawing/2016/5/9/chartex" xmlns:cx4="http://schemas.microsoft.com/office/drawing/2016/5/10/chartex" xmlns:cx5="http://schemas.microsoft.com/office/drawing/2016/5/11/chartex" xmlns:cx6="http://schemas.microsoft.com/office/drawing/2016/5/12/chartex" xmlns:cx7="http://schemas.microsoft.com/office/drawing/2016/5/13/chartex" xmlns:cx8="http://schemas.microsoft.com/office/drawing/2016/5/14/chartex" xmlns:mc="http://schemas.openxmlformats.org/markup-compatibility/2006" xmlns:aink="http://schemas.microsoft.com/office/drawing/2016/ink" xmlns:am3d="http://schemas.microsoft.com/office/drawing/2017/model3d" xmlns:o="urn:schemas-microsoft-com:office:office" xmlns:oel="http://schemas.microsoft.com/office/2019/extlst" xmlns:r="http://schemas.openxmlformats.org/officeDocument/2006/relationships" xmlns:m="http://schemas.openxmlformats.org/officeDocument/2006/math" xmlns:v="urn:schemas-microsoft-com:vml" xmlns:wp14="http://schemas.microsoft.com/office/word/2010/wordprocessingDrawing" xmlns:wp="http://schemas.openxmlformats.org/drawingml/2006/wordprocessingDrawing" xmlns:w10="urn:schemas-microsoft-com:office:word" xmlns:w="http://schemas.openxmlformats.org/wordprocessingml/2006/main" xmlns:w14="http://schemas.microsoft.com/office/word/2010/wordml" xmlns:w15="http://schemas.microsoft.com/office/word/2012/wordml" xmlns:w16cex="http://schemas.microsoft.com/office/word/2018/wordml/cex" xmlns:w16cid="http://schemas.microsoft.com/office/word/2016/wordml/cid" xmlns:w16="http://schemas.microsoft.com/office/word/2018/wordml" xmlns:w16du="http://schemas.microsoft.com/office/word/2023/wordml/word16du" xmlns:w16sdtdh="http://schemas.microsoft.com/office/word/2020/wordml/sdtdatahash" xmlns:w16sdtfl="http://schemas.microsoft.com/office/word/2024/wordml/sdtformatlock" xmlns:w16se="http://schemas.microsoft.com/office/word/2015/wordml/symex" xmlns:wpg="http://schemas.microsoft.com/office/word/2010/wordprocessingGroup" xmlns:wpi="http://schemas.microsoft.com/office/word/2010/wordprocessingInk" xmlns:wne="http://schemas.microsoft.com/office/word/2006/wordml" xmlns:wps="http://schemas.microsoft.com/office/word/2010/wordprocessingShape" mc:Ignorable="w14 w15 w16se w16cid w16 w16cex w16sdtdh w16sdtfl w16du wp14">
   <w:p/>
 </w:ftr>
 </file>
 
 <file path=word/footnotes.xml><?xml version="1.0" encoding="utf-8"?>
-<w:footnotes xmlns:wpc="http://schemas.microsoft.com/office/word/2010/wordprocessingCanvas" xmlns:cx="http://schemas.microsoft.com/office/drawing/2014/chartex" xmlns:cx1="http://schemas.microsoft.com/office/drawing/2015/9/8/chartex" xmlns:cx2="http://schemas.microsoft.com/office/drawing/2015/10/21/chartex" xmlns:cx3="http://schemas.microsoft.com/office/drawing/2016/5/9/chartex" xmlns:cx4="http://schemas.microsoft.com/office/drawing/2016/5/10/chartex" xmlns:cx5="http://schemas.microsoft.com/office/drawing/2016/5/11/chartex" xmlns:cx6="http://schemas.microsoft.com/office/drawing/2016/5/12/chartex" xmlns:cx7="http://schemas.microsoft.com/office/drawing/2016/5/13/chartex" xmlns:cx8="http://schemas.microsoft.com/office/drawing/2016/5/14/chartex" xmlns:mc="http://schemas.openxmlformats.org/markup-compatibility/2006" xmlns:aink="http://schemas.microsoft.com/office/drawing/2016/ink" xmlns:am3d="http://schemas.microsoft.com/office/drawing/2017/model3d" xmlns:o="urn:schemas-microsoft-com:office:office" xmlns:oel="http://schemas.microsoft.com/office/2019/extlst" xmlns:r="http://schemas.openxmlformats.org/officeDocument/2006/relationships" xmlns:m="http://schemas.openxmlformats.org/officeDocument/2006/math" xmlns:v="urn:schemas-microsoft-com:vml" xmlns:wp14="http://schemas.microsoft.com/office/word/2010/wordprocessingDrawing" xmlns:wp="http://schemas.openxmlformats.org/drawingml/2006/wordprocessingDrawing" xmlns:w10="urn:schemas-microsoft-com:office:word" xmlns:w="http://schemas.openxmlformats.org/wordprocessingml/2006/main" xmlns:w14="http://schemas.microsoft.com/office/word/2010/wordml" xmlns:w15="http://schemas.microsoft.com/office/word/2012/wordml" xmlns:w16cex="http://schemas.microsoft.com/office/word/2018/wordml/cex" xmlns:w16cid="http://schemas.microsoft.com/office/word/2016/wordml/cid" xmlns:w16="http://schemas.microsoft.com/office/word/2018/wordml" xmlns:w16du="http://schemas.microsoft.com/office/word/2023/wordml/word16du" xmlns:w16sdtdh="http://schemas.microsoft.com/office/word/2020/wordml/sdtdatahash" xmlns:w16se="http://schemas.microsoft.com/office/word/2015/wordml/symex" xmlns:wpg="http://schemas.microsoft.com/office/word/2010/wordprocessingGroup" xmlns:wpi="http://schemas.microsoft.com/office/word/2010/wordprocessingInk" xmlns:wne="http://schemas.microsoft.com/office/word/2006/wordml" xmlns:wps="http://schemas.microsoft.com/office/word/2010/wordprocessingShape" mc:Ignorable="w14 w15 w16se w16cid w16 w16cex w16sdtdh w16du wp14">
+<w:footnotes xmlns:wpc="http://schemas.microsoft.com/office/word/2010/wordprocessingCanvas" xmlns:cx="http://schemas.microsoft.com/office/drawing/2014/chartex" xmlns:cx1="http://schemas.microsoft.com/office/drawing/2015/9/8/chartex" xmlns:cx2="http://schemas.microsoft.com/office/drawing/2015/10/21/chartex" xmlns:cx3="http://schemas.microsoft.com/office/drawing/2016/5/9/chartex" xmlns:cx4="http://schemas.microsoft.com/office/drawing/2016/5/10/chartex" xmlns:cx5="http://schemas.microsoft.com/office/drawing/2016/5/11/chartex" xmlns:cx6="http://schemas.microsoft.com/office/drawing/2016/5/12/chartex" xmlns:cx7="http://schemas.microsoft.com/office/drawing/2016/5/13/chartex" xmlns:cx8="http://schemas.microsoft.com/office/drawing/2016/5/14/chartex" xmlns:mc="http://schemas.openxmlformats.org/markup-compatibility/2006" xmlns:aink="http://schemas.microsoft.com/office/drawing/2016/ink" xmlns:am3d="http://schemas.microsoft.com/office/drawing/2017/model3d" xmlns:o="urn:schemas-microsoft-com:office:office" xmlns:oel="http://schemas.microsoft.com/office/2019/extlst" xmlns:r="http://schemas.openxmlformats.org/officeDocument/2006/relationships" xmlns:m="http://schemas.openxmlformats.org/officeDocument/2006/math" xmlns:v="urn:schemas-microsoft-com:vml" xmlns:wp14="http://schemas.microsoft.com/office/word/2010/wordprocessingDrawing" xmlns:wp="http://schemas.openxmlformats.org/drawingml/2006/wordprocessingDrawing" xmlns:w10="urn:schemas-microsoft-com:office:word" xmlns:w="http://schemas.openxmlformats.org/wordprocessingml/2006/main" xmlns:w14="http://schemas.microsoft.com/office/word/2010/wordml" xmlns:w15="http://schemas.microsoft.com/office/word/2012/wordml" xmlns:w16cex="http://schemas.microsoft.com/office/word/2018/wordml/cex" xmlns:w16cid="http://schemas.microsoft.com/office/word/2016/wordml/cid" xmlns:w16="http://schemas.microsoft.com/office/word/2018/wordml" xmlns:w16du="http://schemas.microsoft.com/office/word/2023/wordml/word16du" xmlns:w16sdtdh="http://schemas.microsoft.com/office/word/2020/wordml/sdtdatahash" xmlns:w16sdtfl="http://schemas.microsoft.com/office/word/2024/wordml/sdtformatlock" xmlns:w16se="http://schemas.microsoft.com/office/word/2015/wordml/symex" xmlns:wpg="http://schemas.microsoft.com/office/word/2010/wordprocessingGroup" xmlns:wpi="http://schemas.microsoft.com/office/word/2010/wordprocessingInk" xmlns:wne="http://schemas.microsoft.com/office/word/2006/wordml" xmlns:wps="http://schemas.microsoft.com/office/word/2010/wordprocessingShape" mc:Ignorable="w14 w15 w16se w16cid w16 w16cex w16sdtdh w16sdtfl w16du wp14">
   <w:footnote w:type="separator" w:id="-1">
     <w:p>
       <w:r>
@@ -8635,7 +8246,7 @@
 </file>
 
 <file path=word/header1.xml><?xml version="1.0" encoding="utf-8"?>
-<w:hdr xmlns:wpc="http://schemas.microsoft.com/office/word/2010/wordprocessingCanvas" xmlns:cx="http://schemas.microsoft.com/office/drawing/2014/chartex" xmlns:cx1="http://schemas.microsoft.com/office/drawing/2015/9/8/chartex" xmlns:cx2="http://schemas.microsoft.com/office/drawing/2015/10/21/chartex" xmlns:cx3="http://schemas.microsoft.com/office/drawing/2016/5/9/chartex" xmlns:cx4="http://schemas.microsoft.com/office/drawing/2016/5/10/chartex" xmlns:cx5="http://schemas.microsoft.com/office/drawing/2016/5/11/chartex" xmlns:cx6="http://schemas.microsoft.com/office/drawing/2016/5/12/chartex" xmlns:cx7="http://schemas.microsoft.com/office/drawing/2016/5/13/chartex" xmlns:cx8="http://schemas.microsoft.com/office/drawing/2016/5/14/chartex" xmlns:mc="http://schemas.openxmlformats.org/markup-compatibility/2006" xmlns:aink="http://schemas.microsoft.com/office/drawing/2016/ink" xmlns:am3d="http://schemas.microsoft.com/office/drawing/2017/model3d" xmlns:o="urn:schemas-microsoft-com:office:office" xmlns:oel="http://schemas.microsoft.com/office/2019/extlst" xmlns:r="http://schemas.openxmlformats.org/officeDocument/2006/relationships" xmlns:m="http://schemas.openxmlformats.org/officeDocument/2006/math" xmlns:v="urn:schemas-microsoft-com:vml" xmlns:wp14="http://schemas.microsoft.com/office/word/2010/wordprocessingDrawing" xmlns:wp="http://schemas.openxmlformats.org/drawingml/2006/wordprocessingDrawing" xmlns:w10="urn:schemas-microsoft-com:office:word" xmlns:w="http://schemas.openxmlformats.org/wordprocessingml/2006/main" xmlns:w14="http://schemas.microsoft.com/office/word/2010/wordml" xmlns:w15="http://schemas.microsoft.com/office/word/2012/wordml" xmlns:w16cex="http://schemas.microsoft.com/office/word/2018/wordml/cex" xmlns:w16cid="http://schemas.microsoft.com/office/word/2016/wordml/cid" xmlns:w16="http://schemas.microsoft.com/office/word/2018/wordml" xmlns:w16du="http://schemas.microsoft.com/office/word/2023/wordml/word16du" xmlns:w16sdtdh="http://schemas.microsoft.com/office/word/2020/wordml/sdtdatahash" xmlns:w16se="http://schemas.microsoft.com/office/word/2015/wordml/symex" xmlns:wpg="http://schemas.microsoft.com/office/word/2010/wordprocessingGroup" xmlns:wpi="http://schemas.microsoft.com/office/word/2010/wordprocessingInk" xmlns:wne="http://schemas.microsoft.com/office/word/2006/wordml" xmlns:wps="http://schemas.microsoft.com/office/word/2010/wordprocessingShape" mc:Ignorable="w14 w15 w16se w16cid w16 w16cex w16sdtdh w16du wp14">
+<w:hdr xmlns:wpc="http://schemas.microsoft.com/office/word/2010/wordprocessingCanvas" xmlns:cx="http://schemas.microsoft.com/office/drawing/2014/chartex" xmlns:cx1="http://schemas.microsoft.com/office/drawing/2015/9/8/chartex" xmlns:cx2="http://schemas.microsoft.com/office/drawing/2015/10/21/chartex" xmlns:cx3="http://schemas.microsoft.com/office/drawing/2016/5/9/chartex" xmlns:cx4="http://schemas.microsoft.com/office/drawing/2016/5/10/chartex" xmlns:cx5="http://schemas.microsoft.com/office/drawing/2016/5/11/chartex" xmlns:cx6="http://schemas.microsoft.com/office/drawing/2016/5/12/chartex" xmlns:cx7="http://schemas.microsoft.com/office/drawing/2016/5/13/chartex" xmlns:cx8="http://schemas.microsoft.com/office/drawing/2016/5/14/chartex" xmlns:mc="http://schemas.openxmlformats.org/markup-compatibility/2006" xmlns:aink="http://schemas.microsoft.com/office/drawing/2016/ink" xmlns:am3d="http://schemas.microsoft.com/office/drawing/2017/model3d" xmlns:o="urn:schemas-microsoft-com:office:office" xmlns:oel="http://schemas.microsoft.com/office/2019/extlst" xmlns:r="http://schemas.openxmlformats.org/officeDocument/2006/relationships" xmlns:m="http://schemas.openxmlformats.org/officeDocument/2006/math" xmlns:v="urn:schemas-microsoft-com:vml" xmlns:wp14="http://schemas.microsoft.com/office/word/2010/wordprocessingDrawing" xmlns:wp="http://schemas.openxmlformats.org/drawingml/2006/wordprocessingDrawing" xmlns:w10="urn:schemas-microsoft-com:office:word" xmlns:w="http://schemas.openxmlformats.org/wordprocessingml/2006/main" xmlns:w14="http://schemas.microsoft.com/office/word/2010/wordml" xmlns:w15="http://schemas.microsoft.com/office/word/2012/wordml" xmlns:w16cex="http://schemas.microsoft.com/office/word/2018/wordml/cex" xmlns:w16cid="http://schemas.microsoft.com/office/word/2016/wordml/cid" xmlns:w16="http://schemas.microsoft.com/office/word/2018/wordml" xmlns:w16du="http://schemas.microsoft.com/office/word/2023/wordml/word16du" xmlns:w16sdtdh="http://schemas.microsoft.com/office/word/2020/wordml/sdtdatahash" xmlns:w16sdtfl="http://schemas.microsoft.com/office/word/2024/wordml/sdtformatlock" xmlns:w16se="http://schemas.microsoft.com/office/word/2015/wordml/symex" xmlns:wpg="http://schemas.microsoft.com/office/word/2010/wordprocessingGroup" xmlns:wpi="http://schemas.microsoft.com/office/word/2010/wordprocessingInk" xmlns:wne="http://schemas.microsoft.com/office/word/2006/wordml" xmlns:wps="http://schemas.microsoft.com/office/word/2010/wordprocessingShape" mc:Ignorable="w14 w15 w16se w16cid w16 w16cex w16sdtdh w16sdtfl w16du wp14">
   <w:tbl>
     <w:tblPr>
       <w:tblW w:w="0" w:type="auto"/>
@@ -8737,7 +8348,15 @@
               <w:b w:val="0"/>
               <w:sz w:val="20"/>
             </w:rPr>
-            <w:t>.0</w:t>
+            <w:t>.</w:t>
+          </w:r>
+          <w:r>
+            <w:rPr>
+              <w:rFonts w:ascii="Aptos" w:hAnsi="Aptos"/>
+              <w:b w:val="0"/>
+              <w:sz w:val="20"/>
+            </w:rPr>
+            <w:t>1</w:t>
           </w:r>
         </w:p>
       </w:tc>
@@ -8823,7 +8442,7 @@
               <w:rFonts w:ascii="Aptos" w:hAnsi="Aptos"/>
               <w:sz w:val="20"/>
             </w:rPr>
-            <w:t>7</w:t>
+            <w:t>8</w:t>
           </w:r>
           <w:r>
             <w:rPr>
@@ -8880,31 +8499,31 @@
 </file>
 
 <file path=word/header2.xml><?xml version="1.0" encoding="utf-8"?>
-<w:hdr xmlns:wpc="http://schemas.microsoft.com/office/word/2010/wordprocessingCanvas" xmlns:cx="http://schemas.microsoft.com/office/drawing/2014/chartex" xmlns:cx1="http://schemas.microsoft.com/office/drawing/2015/9/8/chartex" xmlns:cx2="http://schemas.microsoft.com/office/drawing/2015/10/21/chartex" xmlns:cx3="http://schemas.microsoft.com/office/drawing/2016/5/9/chartex" xmlns:cx4="http://schemas.microsoft.com/office/drawing/2016/5/10/chartex" xmlns:cx5="http://schemas.microsoft.com/office/drawing/2016/5/11/chartex" xmlns:cx6="http://schemas.microsoft.com/office/drawing/2016/5/12/chartex" xmlns:cx7="http://schemas.microsoft.com/office/drawing/2016/5/13/chartex" xmlns:cx8="http://schemas.microsoft.com/office/drawing/2016/5/14/chartex" xmlns:mc="http://schemas.openxmlformats.org/markup-compatibility/2006" xmlns:aink="http://schemas.microsoft.com/office/drawing/2016/ink" xmlns:am3d="http://schemas.microsoft.com/office/drawing/2017/model3d" xmlns:o="urn:schemas-microsoft-com:office:office" xmlns:oel="http://schemas.microsoft.com/office/2019/extlst" xmlns:r="http://schemas.openxmlformats.org/officeDocument/2006/relationships" xmlns:m="http://schemas.openxmlformats.org/officeDocument/2006/math" xmlns:v="urn:schemas-microsoft-com:vml" xmlns:wp14="http://schemas.microsoft.com/office/word/2010/wordprocessingDrawing" xmlns:wp="http://schemas.openxmlformats.org/drawingml/2006/wordprocessingDrawing" xmlns:w10="urn:schemas-microsoft-com:office:word" xmlns:w="http://schemas.openxmlformats.org/wordprocessingml/2006/main" xmlns:w14="http://schemas.microsoft.com/office/word/2010/wordml" xmlns:w15="http://schemas.microsoft.com/office/word/2012/wordml" xmlns:w16cex="http://schemas.microsoft.com/office/word/2018/wordml/cex" xmlns:w16cid="http://schemas.microsoft.com/office/word/2016/wordml/cid" xmlns:w16="http://schemas.microsoft.com/office/word/2018/wordml" xmlns:w16du="http://schemas.microsoft.com/office/word/2023/wordml/word16du" xmlns:w16sdtdh="http://schemas.microsoft.com/office/word/2020/wordml/sdtdatahash" xmlns:w16se="http://schemas.microsoft.com/office/word/2015/wordml/symex" xmlns:wpg="http://schemas.microsoft.com/office/word/2010/wordprocessingGroup" xmlns:wpi="http://schemas.microsoft.com/office/word/2010/wordprocessingInk" xmlns:wne="http://schemas.microsoft.com/office/word/2006/wordml" xmlns:wps="http://schemas.microsoft.com/office/word/2010/wordprocessingShape" mc:Ignorable="w14 w15 w16se w16cid w16 w16cex w16sdtdh w16du wp14">
+<w:hdr xmlns:wpc="http://schemas.microsoft.com/office/word/2010/wordprocessingCanvas" xmlns:cx="http://schemas.microsoft.com/office/drawing/2014/chartex" xmlns:cx1="http://schemas.microsoft.com/office/drawing/2015/9/8/chartex" xmlns:cx2="http://schemas.microsoft.com/office/drawing/2015/10/21/chartex" xmlns:cx3="http://schemas.microsoft.com/office/drawing/2016/5/9/chartex" xmlns:cx4="http://schemas.microsoft.com/office/drawing/2016/5/10/chartex" xmlns:cx5="http://schemas.microsoft.com/office/drawing/2016/5/11/chartex" xmlns:cx6="http://schemas.microsoft.com/office/drawing/2016/5/12/chartex" xmlns:cx7="http://schemas.microsoft.com/office/drawing/2016/5/13/chartex" xmlns:cx8="http://schemas.microsoft.com/office/drawing/2016/5/14/chartex" xmlns:mc="http://schemas.openxmlformats.org/markup-compatibility/2006" xmlns:aink="http://schemas.microsoft.com/office/drawing/2016/ink" xmlns:am3d="http://schemas.microsoft.com/office/drawing/2017/model3d" xmlns:o="urn:schemas-microsoft-com:office:office" xmlns:oel="http://schemas.microsoft.com/office/2019/extlst" xmlns:r="http://schemas.openxmlformats.org/officeDocument/2006/relationships" xmlns:m="http://schemas.openxmlformats.org/officeDocument/2006/math" xmlns:v="urn:schemas-microsoft-com:vml" xmlns:wp14="http://schemas.microsoft.com/office/word/2010/wordprocessingDrawing" xmlns:wp="http://schemas.openxmlformats.org/drawingml/2006/wordprocessingDrawing" xmlns:w10="urn:schemas-microsoft-com:office:word" xmlns:w="http://schemas.openxmlformats.org/wordprocessingml/2006/main" xmlns:w14="http://schemas.microsoft.com/office/word/2010/wordml" xmlns:w15="http://schemas.microsoft.com/office/word/2012/wordml" xmlns:w16cex="http://schemas.microsoft.com/office/word/2018/wordml/cex" xmlns:w16cid="http://schemas.microsoft.com/office/word/2016/wordml/cid" xmlns:w16="http://schemas.microsoft.com/office/word/2018/wordml" xmlns:w16du="http://schemas.microsoft.com/office/word/2023/wordml/word16du" xmlns:w16sdtdh="http://schemas.microsoft.com/office/word/2020/wordml/sdtdatahash" xmlns:w16sdtfl="http://schemas.microsoft.com/office/word/2024/wordml/sdtformatlock" xmlns:w16se="http://schemas.microsoft.com/office/word/2015/wordml/symex" xmlns:wpg="http://schemas.microsoft.com/office/word/2010/wordprocessingGroup" xmlns:wpi="http://schemas.microsoft.com/office/word/2010/wordprocessingInk" xmlns:wne="http://schemas.microsoft.com/office/word/2006/wordml" xmlns:wps="http://schemas.microsoft.com/office/word/2010/wordprocessingShape" mc:Ignorable="w14 w15 w16se w16cid w16 w16cex w16sdtdh w16sdtfl w16du wp14">
   <w:p/>
 </w:hdr>
 </file>
 
 <file path=word/header3.xml><?xml version="1.0" encoding="utf-8"?>
-<w:hdr xmlns:wpc="http://schemas.microsoft.com/office/word/2010/wordprocessingCanvas" xmlns:cx="http://schemas.microsoft.com/office/drawing/2014/chartex" xmlns:cx1="http://schemas.microsoft.com/office/drawing/2015/9/8/chartex" xmlns:cx2="http://schemas.microsoft.com/office/drawing/2015/10/21/chartex" xmlns:cx3="http://schemas.microsoft.com/office/drawing/2016/5/9/chartex" xmlns:cx4="http://schemas.microsoft.com/office/drawing/2016/5/10/chartex" xmlns:cx5="http://schemas.microsoft.com/office/drawing/2016/5/11/chartex" xmlns:cx6="http://schemas.microsoft.com/office/drawing/2016/5/12/chartex" xmlns:cx7="http://schemas.microsoft.com/office/drawing/2016/5/13/chartex" xmlns:cx8="http://schemas.microsoft.com/office/drawing/2016/5/14/chartex" xmlns:mc="http://schemas.openxmlformats.org/markup-compatibility/2006" xmlns:aink="http://schemas.microsoft.com/office/drawing/2016/ink" xmlns:am3d="http://schemas.microsoft.com/office/drawing/2017/model3d" xmlns:o="urn:schemas-microsoft-com:office:office" xmlns:oel="http://schemas.microsoft.com/office/2019/extlst" xmlns:r="http://schemas.openxmlformats.org/officeDocument/2006/relationships" xmlns:m="http://schemas.openxmlformats.org/officeDocument/2006/math" xmlns:v="urn:schemas-microsoft-com:vml" xmlns:wp14="http://schemas.microsoft.com/office/word/2010/wordprocessingDrawing" xmlns:wp="http://schemas.openxmlformats.org/drawingml/2006/wordprocessingDrawing" xmlns:w10="urn:schemas-microsoft-com:office:word" xmlns:w="http://schemas.openxmlformats.org/wordprocessingml/2006/main" xmlns:w14="http://schemas.microsoft.com/office/word/2010/wordml" xmlns:w15="http://schemas.microsoft.com/office/word/2012/wordml" xmlns:w16cex="http://schemas.microsoft.com/office/word/2018/wordml/cex" xmlns:w16cid="http://schemas.microsoft.com/office/word/2016/wordml/cid" xmlns:w16="http://schemas.microsoft.com/office/word/2018/wordml" xmlns:w16du="http://schemas.microsoft.com/office/word/2023/wordml/word16du" xmlns:w16sdtdh="http://schemas.microsoft.com/office/word/2020/wordml/sdtdatahash" xmlns:w16se="http://schemas.microsoft.com/office/word/2015/wordml/symex" xmlns:wpg="http://schemas.microsoft.com/office/word/2010/wordprocessingGroup" xmlns:wpi="http://schemas.microsoft.com/office/word/2010/wordprocessingInk" xmlns:wne="http://schemas.microsoft.com/office/word/2006/wordml" xmlns:wps="http://schemas.microsoft.com/office/word/2010/wordprocessingShape" mc:Ignorable="w14 w15 w16se w16cid w16 w16cex w16sdtdh w16du wp14">
+<w:hdr xmlns:wpc="http://schemas.microsoft.com/office/word/2010/wordprocessingCanvas" xmlns:cx="http://schemas.microsoft.com/office/drawing/2014/chartex" xmlns:cx1="http://schemas.microsoft.com/office/drawing/2015/9/8/chartex" xmlns:cx2="http://schemas.microsoft.com/office/drawing/2015/10/21/chartex" xmlns:cx3="http://schemas.microsoft.com/office/drawing/2016/5/9/chartex" xmlns:cx4="http://schemas.microsoft.com/office/drawing/2016/5/10/chartex" xmlns:cx5="http://schemas.microsoft.com/office/drawing/2016/5/11/chartex" xmlns:cx6="http://schemas.microsoft.com/office/drawing/2016/5/12/chartex" xmlns:cx7="http://schemas.microsoft.com/office/drawing/2016/5/13/chartex" xmlns:cx8="http://schemas.microsoft.com/office/drawing/2016/5/14/chartex" xmlns:mc="http://schemas.openxmlformats.org/markup-compatibility/2006" xmlns:aink="http://schemas.microsoft.com/office/drawing/2016/ink" xmlns:am3d="http://schemas.microsoft.com/office/drawing/2017/model3d" xmlns:o="urn:schemas-microsoft-com:office:office" xmlns:oel="http://schemas.microsoft.com/office/2019/extlst" xmlns:r="http://schemas.openxmlformats.org/officeDocument/2006/relationships" xmlns:m="http://schemas.openxmlformats.org/officeDocument/2006/math" xmlns:v="urn:schemas-microsoft-com:vml" xmlns:wp14="http://schemas.microsoft.com/office/word/2010/wordprocessingDrawing" xmlns:wp="http://schemas.openxmlformats.org/drawingml/2006/wordprocessingDrawing" xmlns:w10="urn:schemas-microsoft-com:office:word" xmlns:w="http://schemas.openxmlformats.org/wordprocessingml/2006/main" xmlns:w14="http://schemas.microsoft.com/office/word/2010/wordml" xmlns:w15="http://schemas.microsoft.com/office/word/2012/wordml" xmlns:w16cex="http://schemas.microsoft.com/office/word/2018/wordml/cex" xmlns:w16cid="http://schemas.microsoft.com/office/word/2016/wordml/cid" xmlns:w16="http://schemas.microsoft.com/office/word/2018/wordml" xmlns:w16du="http://schemas.microsoft.com/office/word/2023/wordml/word16du" xmlns:w16sdtdh="http://schemas.microsoft.com/office/word/2020/wordml/sdtdatahash" xmlns:w16sdtfl="http://schemas.microsoft.com/office/word/2024/wordml/sdtformatlock" xmlns:w16se="http://schemas.microsoft.com/office/word/2015/wordml/symex" xmlns:wpg="http://schemas.microsoft.com/office/word/2010/wordprocessingGroup" xmlns:wpi="http://schemas.microsoft.com/office/word/2010/wordprocessingInk" xmlns:wne="http://schemas.microsoft.com/office/word/2006/wordml" xmlns:wps="http://schemas.microsoft.com/office/word/2010/wordprocessingShape" mc:Ignorable="w14 w15 w16se w16cid w16 w16cex w16sdtdh w16sdtfl w16du wp14">
   <w:p/>
 </w:hdr>
 </file>
 
 <file path=word/header4.xml><?xml version="1.0" encoding="utf-8"?>
-<w:hdr xmlns:wpc="http://schemas.microsoft.com/office/word/2010/wordprocessingCanvas" xmlns:cx="http://schemas.microsoft.com/office/drawing/2014/chartex" xmlns:cx1="http://schemas.microsoft.com/office/drawing/2015/9/8/chartex" xmlns:cx2="http://schemas.microsoft.com/office/drawing/2015/10/21/chartex" xmlns:cx3="http://schemas.microsoft.com/office/drawing/2016/5/9/chartex" xmlns:cx4="http://schemas.microsoft.com/office/drawing/2016/5/10/chartex" xmlns:cx5="http://schemas.microsoft.com/office/drawing/2016/5/11/chartex" xmlns:cx6="http://schemas.microsoft.com/office/drawing/2016/5/12/chartex" xmlns:cx7="http://schemas.microsoft.com/office/drawing/2016/5/13/chartex" xmlns:cx8="http://schemas.microsoft.com/office/drawing/2016/5/14/chartex" xmlns:mc="http://schemas.openxmlformats.org/markup-compatibility/2006" xmlns:aink="http://schemas.microsoft.com/office/drawing/2016/ink" xmlns:am3d="http://schemas.microsoft.com/office/drawing/2017/model3d" xmlns:o="urn:schemas-microsoft-com:office:office" xmlns:oel="http://schemas.microsoft.com/office/2019/extlst" xmlns:r="http://schemas.openxmlformats.org/officeDocument/2006/relationships" xmlns:m="http://schemas.openxmlformats.org/officeDocument/2006/math" xmlns:v="urn:schemas-microsoft-com:vml" xmlns:wp14="http://schemas.microsoft.com/office/word/2010/wordprocessingDrawing" xmlns:wp="http://schemas.openxmlformats.org/drawingml/2006/wordprocessingDrawing" xmlns:w10="urn:schemas-microsoft-com:office:word" xmlns:w="http://schemas.openxmlformats.org/wordprocessingml/2006/main" xmlns:w14="http://schemas.microsoft.com/office/word/2010/wordml" xmlns:w15="http://schemas.microsoft.com/office/word/2012/wordml" xmlns:w16cex="http://schemas.microsoft.com/office/word/2018/wordml/cex" xmlns:w16cid="http://schemas.microsoft.com/office/word/2016/wordml/cid" xmlns:w16="http://schemas.microsoft.com/office/word/2018/wordml" xmlns:w16du="http://schemas.microsoft.com/office/word/2023/wordml/word16du" xmlns:w16sdtdh="http://schemas.microsoft.com/office/word/2020/wordml/sdtdatahash" xmlns:w16se="http://schemas.microsoft.com/office/word/2015/wordml/symex" xmlns:wpg="http://schemas.microsoft.com/office/word/2010/wordprocessingGroup" xmlns:wpi="http://schemas.microsoft.com/office/word/2010/wordprocessingInk" xmlns:wne="http://schemas.microsoft.com/office/word/2006/wordml" xmlns:wps="http://schemas.microsoft.com/office/word/2010/wordprocessingShape" mc:Ignorable="w14 w15 w16se w16cid w16 w16cex w16sdtdh w16du wp14">
+<w:hdr xmlns:wpc="http://schemas.microsoft.com/office/word/2010/wordprocessingCanvas" xmlns:cx="http://schemas.microsoft.com/office/drawing/2014/chartex" xmlns:cx1="http://schemas.microsoft.com/office/drawing/2015/9/8/chartex" xmlns:cx2="http://schemas.microsoft.com/office/drawing/2015/10/21/chartex" xmlns:cx3="http://schemas.microsoft.com/office/drawing/2016/5/9/chartex" xmlns:cx4="http://schemas.microsoft.com/office/drawing/2016/5/10/chartex" xmlns:cx5="http://schemas.microsoft.com/office/drawing/2016/5/11/chartex" xmlns:cx6="http://schemas.microsoft.com/office/drawing/2016/5/12/chartex" xmlns:cx7="http://schemas.microsoft.com/office/drawing/2016/5/13/chartex" xmlns:cx8="http://schemas.microsoft.com/office/drawing/2016/5/14/chartex" xmlns:mc="http://schemas.openxmlformats.org/markup-compatibility/2006" xmlns:aink="http://schemas.microsoft.com/office/drawing/2016/ink" xmlns:am3d="http://schemas.microsoft.com/office/drawing/2017/model3d" xmlns:o="urn:schemas-microsoft-com:office:office" xmlns:oel="http://schemas.microsoft.com/office/2019/extlst" xmlns:r="http://schemas.openxmlformats.org/officeDocument/2006/relationships" xmlns:m="http://schemas.openxmlformats.org/officeDocument/2006/math" xmlns:v="urn:schemas-microsoft-com:vml" xmlns:wp14="http://schemas.microsoft.com/office/word/2010/wordprocessingDrawing" xmlns:wp="http://schemas.openxmlformats.org/drawingml/2006/wordprocessingDrawing" xmlns:w10="urn:schemas-microsoft-com:office:word" xmlns:w="http://schemas.openxmlformats.org/wordprocessingml/2006/main" xmlns:w14="http://schemas.microsoft.com/office/word/2010/wordml" xmlns:w15="http://schemas.microsoft.com/office/word/2012/wordml" xmlns:w16cex="http://schemas.microsoft.com/office/word/2018/wordml/cex" xmlns:w16cid="http://schemas.microsoft.com/office/word/2016/wordml/cid" xmlns:w16="http://schemas.microsoft.com/office/word/2018/wordml" xmlns:w16du="http://schemas.microsoft.com/office/word/2023/wordml/word16du" xmlns:w16sdtdh="http://schemas.microsoft.com/office/word/2020/wordml/sdtdatahash" xmlns:w16sdtfl="http://schemas.microsoft.com/office/word/2024/wordml/sdtformatlock" xmlns:w16se="http://schemas.microsoft.com/office/word/2015/wordml/symex" xmlns:wpg="http://schemas.microsoft.com/office/word/2010/wordprocessingGroup" xmlns:wpi="http://schemas.microsoft.com/office/word/2010/wordprocessingInk" xmlns:wne="http://schemas.microsoft.com/office/word/2006/wordml" xmlns:wps="http://schemas.microsoft.com/office/word/2010/wordprocessingShape" mc:Ignorable="w14 w15 w16se w16cid w16 w16cex w16sdtdh w16sdtfl w16du wp14">
   <w:p/>
 </w:hdr>
 </file>
 
 <file path=word/header5.xml><?xml version="1.0" encoding="utf-8"?>
-<w:hdr xmlns:wpc="http://schemas.microsoft.com/office/word/2010/wordprocessingCanvas" xmlns:cx="http://schemas.microsoft.com/office/drawing/2014/chartex" xmlns:cx1="http://schemas.microsoft.com/office/drawing/2015/9/8/chartex" xmlns:cx2="http://schemas.microsoft.com/office/drawing/2015/10/21/chartex" xmlns:cx3="http://schemas.microsoft.com/office/drawing/2016/5/9/chartex" xmlns:cx4="http://schemas.microsoft.com/office/drawing/2016/5/10/chartex" xmlns:cx5="http://schemas.microsoft.com/office/drawing/2016/5/11/chartex" xmlns:cx6="http://schemas.microsoft.com/office/drawing/2016/5/12/chartex" xmlns:cx7="http://schemas.microsoft.com/office/drawing/2016/5/13/chartex" xmlns:cx8="http://schemas.microsoft.com/office/drawing/2016/5/14/chartex" xmlns:mc="http://schemas.openxmlformats.org/markup-compatibility/2006" xmlns:aink="http://schemas.microsoft.com/office/drawing/2016/ink" xmlns:am3d="http://schemas.microsoft.com/office/drawing/2017/model3d" xmlns:o="urn:schemas-microsoft-com:office:office" xmlns:oel="http://schemas.microsoft.com/office/2019/extlst" xmlns:r="http://schemas.openxmlformats.org/officeDocument/2006/relationships" xmlns:m="http://schemas.openxmlformats.org/officeDocument/2006/math" xmlns:v="urn:schemas-microsoft-com:vml" xmlns:wp14="http://schemas.microsoft.com/office/word/2010/wordprocessingDrawing" xmlns:wp="http://schemas.openxmlformats.org/drawingml/2006/wordprocessingDrawing" xmlns:w10="urn:schemas-microsoft-com:office:word" xmlns:w="http://schemas.openxmlformats.org/wordprocessingml/2006/main" xmlns:w14="http://schemas.microsoft.com/office/word/2010/wordml" xmlns:w15="http://schemas.microsoft.com/office/word/2012/wordml" xmlns:w16cex="http://schemas.microsoft.com/office/word/2018/wordml/cex" xmlns:w16cid="http://schemas.microsoft.com/office/word/2016/wordml/cid" xmlns:w16="http://schemas.microsoft.com/office/word/2018/wordml" xmlns:w16du="http://schemas.microsoft.com/office/word/2023/wordml/word16du" xmlns:w16sdtdh="http://schemas.microsoft.com/office/word/2020/wordml/sdtdatahash" xmlns:w16se="http://schemas.microsoft.com/office/word/2015/wordml/symex" xmlns:wpg="http://schemas.microsoft.com/office/word/2010/wordprocessingGroup" xmlns:wpi="http://schemas.microsoft.com/office/word/2010/wordprocessingInk" xmlns:wne="http://schemas.microsoft.com/office/word/2006/wordml" xmlns:wps="http://schemas.microsoft.com/office/word/2010/wordprocessingShape" mc:Ignorable="w14 w15 w16se w16cid w16 w16cex w16sdtdh w16du wp14">
+<w:hdr xmlns:wpc="http://schemas.microsoft.com/office/word/2010/wordprocessingCanvas" xmlns:cx="http://schemas.microsoft.com/office/drawing/2014/chartex" xmlns:cx1="http://schemas.microsoft.com/office/drawing/2015/9/8/chartex" xmlns:cx2="http://schemas.microsoft.com/office/drawing/2015/10/21/chartex" xmlns:cx3="http://schemas.microsoft.com/office/drawing/2016/5/9/chartex" xmlns:cx4="http://schemas.microsoft.com/office/drawing/2016/5/10/chartex" xmlns:cx5="http://schemas.microsoft.com/office/drawing/2016/5/11/chartex" xmlns:cx6="http://schemas.microsoft.com/office/drawing/2016/5/12/chartex" xmlns:cx7="http://schemas.microsoft.com/office/drawing/2016/5/13/chartex" xmlns:cx8="http://schemas.microsoft.com/office/drawing/2016/5/14/chartex" xmlns:mc="http://schemas.openxmlformats.org/markup-compatibility/2006" xmlns:aink="http://schemas.microsoft.com/office/drawing/2016/ink" xmlns:am3d="http://schemas.microsoft.com/office/drawing/2017/model3d" xmlns:o="urn:schemas-microsoft-com:office:office" xmlns:oel="http://schemas.microsoft.com/office/2019/extlst" xmlns:r="http://schemas.openxmlformats.org/officeDocument/2006/relationships" xmlns:m="http://schemas.openxmlformats.org/officeDocument/2006/math" xmlns:v="urn:schemas-microsoft-com:vml" xmlns:wp14="http://schemas.microsoft.com/office/word/2010/wordprocessingDrawing" xmlns:wp="http://schemas.openxmlformats.org/drawingml/2006/wordprocessingDrawing" xmlns:w10="urn:schemas-microsoft-com:office:word" xmlns:w="http://schemas.openxmlformats.org/wordprocessingml/2006/main" xmlns:w14="http://schemas.microsoft.com/office/word/2010/wordml" xmlns:w15="http://schemas.microsoft.com/office/word/2012/wordml" xmlns:w16cex="http://schemas.microsoft.com/office/word/2018/wordml/cex" xmlns:w16cid="http://schemas.microsoft.com/office/word/2016/wordml/cid" xmlns:w16="http://schemas.microsoft.com/office/word/2018/wordml" xmlns:w16du="http://schemas.microsoft.com/office/word/2023/wordml/word16du" xmlns:w16sdtdh="http://schemas.microsoft.com/office/word/2020/wordml/sdtdatahash" xmlns:w16sdtfl="http://schemas.microsoft.com/office/word/2024/wordml/sdtformatlock" xmlns:w16se="http://schemas.microsoft.com/office/word/2015/wordml/symex" xmlns:wpg="http://schemas.microsoft.com/office/word/2010/wordprocessingGroup" xmlns:wpi="http://schemas.microsoft.com/office/word/2010/wordprocessingInk" xmlns:wne="http://schemas.microsoft.com/office/word/2006/wordml" xmlns:wps="http://schemas.microsoft.com/office/word/2010/wordprocessingShape" mc:Ignorable="w14 w15 w16se w16cid w16 w16cex w16sdtdh w16sdtfl w16du wp14">
   <w:p/>
 </w:hdr>
 </file>
 
 <file path=word/numbering.xml><?xml version="1.0" encoding="utf-8"?>
-<w:numbering xmlns:wpc="http://schemas.microsoft.com/office/word/2010/wordprocessingCanvas" xmlns:cx="http://schemas.microsoft.com/office/drawing/2014/chartex" xmlns:cx1="http://schemas.microsoft.com/office/drawing/2015/9/8/chartex" xmlns:cx2="http://schemas.microsoft.com/office/drawing/2015/10/21/chartex" xmlns:cx3="http://schemas.microsoft.com/office/drawing/2016/5/9/chartex" xmlns:cx4="http://schemas.microsoft.com/office/drawing/2016/5/10/chartex" xmlns:cx5="http://schemas.microsoft.com/office/drawing/2016/5/11/chartex" xmlns:cx6="http://schemas.microsoft.com/office/drawing/2016/5/12/chartex" xmlns:cx7="http://schemas.microsoft.com/office/drawing/2016/5/13/chartex" xmlns:cx8="http://schemas.microsoft.com/office/drawing/2016/5/14/chartex" xmlns:mc="http://schemas.openxmlformats.org/markup-compatibility/2006" xmlns:aink="http://schemas.microsoft.com/office/drawing/2016/ink" xmlns:am3d="http://schemas.microsoft.com/office/drawing/2017/model3d" xmlns:o="urn:schemas-microsoft-com:office:office" xmlns:oel="http://schemas.microsoft.com/office/2019/extlst" xmlns:r="http://schemas.openxmlformats.org/officeDocument/2006/relationships" xmlns:m="http://schemas.openxmlformats.org/officeDocument/2006/math" xmlns:v="urn:schemas-microsoft-com:vml" xmlns:wp14="http://schemas.microsoft.com/office/word/2010/wordprocessingDrawing" xmlns:wp="http://schemas.openxmlformats.org/drawingml/2006/wordprocessingDrawing" xmlns:w10="urn:schemas-microsoft-com:office:word" xmlns:w="http://schemas.openxmlformats.org/wordprocessingml/2006/main" xmlns:w14="http://schemas.microsoft.com/office/word/2010/wordml" xmlns:w15="http://schemas.microsoft.com/office/word/2012/wordml" xmlns:w16cex="http://schemas.microsoft.com/office/word/2018/wordml/cex" xmlns:w16cid="http://schemas.microsoft.com/office/word/2016/wordml/cid" xmlns:w16="http://schemas.microsoft.com/office/word/2018/wordml" xmlns:w16du="http://schemas.microsoft.com/office/word/2023/wordml/word16du" xmlns:w16sdtdh="http://schemas.microsoft.com/office/word/2020/wordml/sdtdatahash" xmlns:w16se="http://schemas.microsoft.com/office/word/2015/wordml/symex" xmlns:wpg="http://schemas.microsoft.com/office/word/2010/wordprocessingGroup" xmlns:wpi="http://schemas.microsoft.com/office/word/2010/wordprocessingInk" xmlns:wne="http://schemas.microsoft.com/office/word/2006/wordml" xmlns:wps="http://schemas.microsoft.com/office/word/2010/wordprocessingShape" mc:Ignorable="w14 w15 w16se w16cid w16 w16cex w16sdtdh w16du wp14">
+<w:numbering xmlns:wpc="http://schemas.microsoft.com/office/word/2010/wordprocessingCanvas" xmlns:cx="http://schemas.microsoft.com/office/drawing/2014/chartex" xmlns:cx1="http://schemas.microsoft.com/office/drawing/2015/9/8/chartex" xmlns:cx2="http://schemas.microsoft.com/office/drawing/2015/10/21/chartex" xmlns:cx3="http://schemas.microsoft.com/office/drawing/2016/5/9/chartex" xmlns:cx4="http://schemas.microsoft.com/office/drawing/2016/5/10/chartex" xmlns:cx5="http://schemas.microsoft.com/office/drawing/2016/5/11/chartex" xmlns:cx6="http://schemas.microsoft.com/office/drawing/2016/5/12/chartex" xmlns:cx7="http://schemas.microsoft.com/office/drawing/2016/5/13/chartex" xmlns:cx8="http://schemas.microsoft.com/office/drawing/2016/5/14/chartex" xmlns:mc="http://schemas.openxmlformats.org/markup-compatibility/2006" xmlns:aink="http://schemas.microsoft.com/office/drawing/2016/ink" xmlns:am3d="http://schemas.microsoft.com/office/drawing/2017/model3d" xmlns:o="urn:schemas-microsoft-com:office:office" xmlns:oel="http://schemas.microsoft.com/office/2019/extlst" xmlns:r="http://schemas.openxmlformats.org/officeDocument/2006/relationships" xmlns:m="http://schemas.openxmlformats.org/officeDocument/2006/math" xmlns:v="urn:schemas-microsoft-com:vml" xmlns:wp14="http://schemas.microsoft.com/office/word/2010/wordprocessingDrawing" xmlns:wp="http://schemas.openxmlformats.org/drawingml/2006/wordprocessingDrawing" xmlns:w10="urn:schemas-microsoft-com:office:word" xmlns:w="http://schemas.openxmlformats.org/wordprocessingml/2006/main" xmlns:w14="http://schemas.microsoft.com/office/word/2010/wordml" xmlns:w15="http://schemas.microsoft.com/office/word/2012/wordml" xmlns:w16cex="http://schemas.microsoft.com/office/word/2018/wordml/cex" xmlns:w16cid="http://schemas.microsoft.com/office/word/2016/wordml/cid" xmlns:w16="http://schemas.microsoft.com/office/word/2018/wordml" xmlns:w16du="http://schemas.microsoft.com/office/word/2023/wordml/word16du" xmlns:w16sdtdh="http://schemas.microsoft.com/office/word/2020/wordml/sdtdatahash" xmlns:w16sdtfl="http://schemas.microsoft.com/office/word/2024/wordml/sdtformatlock" xmlns:w16se="http://schemas.microsoft.com/office/word/2015/wordml/symex" xmlns:wpg="http://schemas.microsoft.com/office/word/2010/wordprocessingGroup" xmlns:wpi="http://schemas.microsoft.com/office/word/2010/wordprocessingInk" xmlns:wne="http://schemas.microsoft.com/office/word/2006/wordml" xmlns:wps="http://schemas.microsoft.com/office/word/2010/wordprocessingShape" mc:Ignorable="w14 w15 w16se w16cid w16 w16cex w16sdtdh w16sdtfl w16du wp14">
   <w:numPicBullet w:numPicBulletId="0">
     <w:pict>
       <v:shapetype id="_x0000_t75" coordsize="21600,21600" o:spt="75" o:preferrelative="t" path="m@4@5l@4@11@9@11@9@5xe" filled="f" stroked="f">
@@ -8926,7 +8545,7 @@
         <v:path o:extrusionok="f" gradientshapeok="t" o:connecttype="rect"/>
         <o:lock v:ext="edit" aspectratio="t"/>
       </v:shapetype>
-      <v:shape id="_x0000_i1501" type="#_x0000_t75" style="width:159.55pt;height:125.2pt" o:bullet="t" filled="t">
+      <v:shape id="_x0000_i1041" type="#_x0000_t75" style="width:159.55pt;height:125.2pt" o:bullet="t" filled="t">
         <v:fill color2="black"/>
         <v:imagedata r:id="rId1" o:title=""/>
       </v:shape>
@@ -19705,7 +19324,7 @@
 </file>
 
 <file path=word/styles.xml><?xml version="1.0" encoding="utf-8"?>
-<w:styles xmlns:mc="http://schemas.openxmlformats.org/markup-compatibility/2006" xmlns:r="http://schemas.openxmlformats.org/officeDocument/2006/relationships" xmlns:w="http://schemas.openxmlformats.org/wordprocessingml/2006/main" xmlns:w14="http://schemas.microsoft.com/office/word/2010/wordml" xmlns:w15="http://schemas.microsoft.com/office/word/2012/wordml" xmlns:w16cex="http://schemas.microsoft.com/office/word/2018/wordml/cex" xmlns:w16cid="http://schemas.microsoft.com/office/word/2016/wordml/cid" xmlns:w16="http://schemas.microsoft.com/office/word/2018/wordml" xmlns:w16du="http://schemas.microsoft.com/office/word/2023/wordml/word16du" xmlns:w16sdtdh="http://schemas.microsoft.com/office/word/2020/wordml/sdtdatahash" xmlns:w16se="http://schemas.microsoft.com/office/word/2015/wordml/symex" mc:Ignorable="w14 w15 w16se w16cid w16 w16cex w16sdtdh w16du">
+<w:styles xmlns:mc="http://schemas.openxmlformats.org/markup-compatibility/2006" xmlns:r="http://schemas.openxmlformats.org/officeDocument/2006/relationships" xmlns:w="http://schemas.openxmlformats.org/wordprocessingml/2006/main" xmlns:w14="http://schemas.microsoft.com/office/word/2010/wordml" xmlns:w15="http://schemas.microsoft.com/office/word/2012/wordml" xmlns:w16cex="http://schemas.microsoft.com/office/word/2018/wordml/cex" xmlns:w16cid="http://schemas.microsoft.com/office/word/2016/wordml/cid" xmlns:w16="http://schemas.microsoft.com/office/word/2018/wordml" xmlns:w16du="http://schemas.microsoft.com/office/word/2023/wordml/word16du" xmlns:w16sdtdh="http://schemas.microsoft.com/office/word/2020/wordml/sdtdatahash" xmlns:w16sdtfl="http://schemas.microsoft.com/office/word/2024/wordml/sdtformatlock" xmlns:w16se="http://schemas.microsoft.com/office/word/2015/wordml/symex" mc:Ignorable="w14 w15 w16se w16cid w16 w16cex w16sdtdh w16sdtfl w16du">
   <w:docDefaults>
     <w:rPrDefault>
       <w:rPr>

</xml_diff>